<commit_message>
Add an initial version of the result and discussion part of the final report. Modify the project questions by adding a demand for the server side
</commit_message>
<xml_diff>
--- a/CP9-2_Final_Group_Report.docx
+++ b/CP9-2_Final_Group_Report.docx
@@ -3563,8 +3563,9 @@
           <w:rFonts w:ascii="Times New Roman" w:hAnsi="Times New Roman" w:cs="Times New Roman"/>
           <w:b/>
           <w:color w:val="000000" w:themeColor="text1"/>
-          <w:sz w:val="24"/>
-          <w:szCs w:val="24"/>
+          <w:sz w:val="28"/>
+          <w:szCs w:val="28"/>
+          <w:u w:val="single"/>
         </w:rPr>
       </w:pPr>
       <w:bookmarkStart w:id="6" w:name="_Toc4748026"/>
@@ -3573,8 +3574,9 @@
           <w:rFonts w:ascii="Times New Roman" w:hAnsi="Times New Roman" w:cs="Times New Roman"/>
           <w:b/>
           <w:color w:val="000000" w:themeColor="text1"/>
-          <w:sz w:val="24"/>
-          <w:szCs w:val="24"/>
+          <w:sz w:val="28"/>
+          <w:szCs w:val="28"/>
+          <w:u w:val="single"/>
         </w:rPr>
         <w:t>Literature Review</w:t>
       </w:r>
@@ -4122,7 +4124,11 @@
         <w:t>is</w:t>
       </w:r>
       <w:r>
-        <w:t xml:space="preserve">: (1) price sensitivity, (2) personal experience, (3) </w:t>
+        <w:t xml:space="preserve">: (1) price sensitivity, (2) personal </w:t>
+      </w:r>
+      <w:r>
+        <w:lastRenderedPageBreak/>
+        <w:t xml:space="preserve">experience, (3) </w:t>
       </w:r>
       <w:r>
         <w:rPr>
@@ -4131,11 +4137,7 @@
         <w:t>ethical</w:t>
       </w:r>
       <w:r>
-        <w:t xml:space="preserve"> obligation, (4) lack of information, (5) quality, (6) inertia and (7) </w:t>
-      </w:r>
-      <w:r>
-        <w:lastRenderedPageBreak/>
-        <w:t xml:space="preserve">cynicism </w:t>
+        <w:t xml:space="preserve"> obligation, (4) lack of information, (5) quality, (6) inertia and (7) cynicism </w:t>
       </w:r>
       <w:sdt>
         <w:sdtPr>
@@ -4826,7 +4828,11 @@
       </w:r>
       <w:proofErr w:type="spellEnd"/>
       <w:r>
-        <w:t xml:space="preserve"> (2016) has discovered that the application is </w:t>
+        <w:t xml:space="preserve"> (2016) has discovered </w:t>
+      </w:r>
+      <w:r>
+        <w:lastRenderedPageBreak/>
+        <w:t xml:space="preserve">that the application is </w:t>
       </w:r>
       <w:r>
         <w:rPr>
@@ -4841,11 +4847,7 @@
         <w:t>s</w:t>
       </w:r>
       <w:r>
-        <w:t xml:space="preserve"> the consumer with a peer to peer </w:t>
-      </w:r>
-      <w:r>
-        <w:lastRenderedPageBreak/>
-        <w:t xml:space="preserve">platform for conversation and review which create the community aspect for ethical consumption. </w:t>
+        <w:t xml:space="preserve"> the consumer with a peer to peer platform for conversation and review which create the community aspect for ethical consumption. </w:t>
       </w:r>
       <w:r>
         <w:rPr>
@@ -5275,8 +5277,9 @@
           <w:rFonts w:ascii="Times New Roman" w:hAnsi="Times New Roman" w:cs="Times New Roman"/>
           <w:b/>
           <w:color w:val="000000" w:themeColor="text1"/>
-          <w:sz w:val="24"/>
-          <w:szCs w:val="24"/>
+          <w:sz w:val="28"/>
+          <w:szCs w:val="28"/>
+          <w:u w:val="single"/>
         </w:rPr>
       </w:pPr>
       <w:bookmarkStart w:id="8" w:name="_Toc4748028"/>
@@ -5285,8 +5288,9 @@
           <w:rFonts w:ascii="Times New Roman" w:hAnsi="Times New Roman" w:cs="Times New Roman"/>
           <w:b/>
           <w:color w:val="000000" w:themeColor="text1"/>
-          <w:sz w:val="24"/>
-          <w:szCs w:val="24"/>
+          <w:sz w:val="28"/>
+          <w:szCs w:val="28"/>
+          <w:u w:val="single"/>
         </w:rPr>
         <w:t>Research/Project Aims &amp; Objectives</w:t>
       </w:r>
@@ -5447,11 +5451,15 @@
     <w:p>
       <w:pPr>
         <w:pStyle w:val="PhDNormal2"/>
+        <w:numPr>
+          <w:ilvl w:val="0"/>
+          <w:numId w:val="7"/>
+        </w:numPr>
         <w:tabs>
           <w:tab w:val="clear" w:pos="1418"/>
         </w:tabs>
         <w:spacing w:after="0"/>
-        <w:ind w:left="360"/>
+        <w:ind w:left="313" w:hanging="313"/>
         <w:jc w:val="left"/>
       </w:pPr>
       <w:r>
@@ -5567,8 +5575,9 @@
           <w:rFonts w:ascii="Times New Roman" w:hAnsi="Times New Roman" w:cs="Times New Roman"/>
           <w:b/>
           <w:color w:val="000000" w:themeColor="text1"/>
-          <w:sz w:val="24"/>
-          <w:szCs w:val="24"/>
+          <w:sz w:val="28"/>
+          <w:szCs w:val="28"/>
+          <w:u w:val="single"/>
         </w:rPr>
       </w:pPr>
       <w:bookmarkStart w:id="9" w:name="_Toc4748029"/>
@@ -5577,8 +5586,9 @@
           <w:rFonts w:ascii="Times New Roman" w:hAnsi="Times New Roman" w:cs="Times New Roman"/>
           <w:b/>
           <w:color w:val="000000" w:themeColor="text1"/>
-          <w:sz w:val="24"/>
-          <w:szCs w:val="24"/>
+          <w:sz w:val="28"/>
+          <w:szCs w:val="28"/>
+          <w:u w:val="single"/>
         </w:rPr>
         <w:t>Research/Project Questions</w:t>
       </w:r>
@@ -5710,7 +5720,7 @@
         <w:t xml:space="preserve"> client. </w:t>
       </w:r>
       <w:r>
-        <w:t>In conclusion</w:t>
+        <w:t>In short</w:t>
       </w:r>
       <w:r>
         <w:rPr>
@@ -5749,86 +5759,13 @@
         <w:t>relevant</w:t>
       </w:r>
       <w:r>
-        <w:t xml:space="preserve"> information and conveniently document a report for the client.</w:t>
-      </w:r>
-    </w:p>
-    <w:p>
-      <w:pPr>
-        <w:pStyle w:val="Heading2"/>
-        <w:keepLines w:val="0"/>
-        <w:numPr>
-          <w:ilvl w:val="1"/>
-          <w:numId w:val="2"/>
-        </w:numPr>
-        <w:spacing w:before="240" w:after="240" w:line="240" w:lineRule="auto"/>
-        <w:rPr>
-          <w:rFonts w:ascii="Times New Roman" w:hAnsi="Times New Roman" w:cs="Times New Roman"/>
-          <w:b/>
-          <w:color w:val="000000" w:themeColor="text1"/>
-          <w:sz w:val="24"/>
-          <w:szCs w:val="24"/>
-        </w:rPr>
-      </w:pPr>
-      <w:bookmarkStart w:id="10" w:name="_Toc4748030"/>
-      <w:r>
-        <w:rPr>
-          <w:rFonts w:ascii="Times New Roman" w:hAnsi="Times New Roman" w:cs="Times New Roman"/>
-          <w:b/>
-          <w:color w:val="000000" w:themeColor="text1"/>
-          <w:sz w:val="24"/>
-          <w:szCs w:val="24"/>
-        </w:rPr>
-        <w:t>Research/Project Scope</w:t>
-      </w:r>
-      <w:bookmarkEnd w:id="10"/>
-    </w:p>
-    <w:p>
-      <w:pPr>
-        <w:pStyle w:val="ListParagraph"/>
-        <w:numPr>
-          <w:ilvl w:val="0"/>
-          <w:numId w:val="10"/>
-        </w:numPr>
-        <w:ind w:left="426" w:hanging="426"/>
-        <w:rPr>
-          <w:rFonts w:ascii="Times New Roman" w:hAnsi="Times New Roman" w:cs="Times New Roman"/>
-          <w:b/>
-          <w:sz w:val="24"/>
-          <w:szCs w:val="24"/>
-          <w:u w:val="single"/>
-        </w:rPr>
-      </w:pPr>
-      <w:r>
-        <w:rPr>
-          <w:rFonts w:ascii="Times New Roman" w:hAnsi="Times New Roman" w:cs="Times New Roman"/>
-          <w:b/>
-          <w:noProof/>
-          <w:sz w:val="24"/>
-          <w:szCs w:val="24"/>
-          <w:u w:val="single"/>
-        </w:rPr>
-        <w:t>The p</w:t>
-      </w:r>
-      <w:r>
-        <w:rPr>
-          <w:rFonts w:ascii="Times New Roman" w:hAnsi="Times New Roman" w:cs="Times New Roman"/>
-          <w:b/>
-          <w:noProof/>
-          <w:sz w:val="24"/>
-          <w:szCs w:val="24"/>
-          <w:u w:val="single"/>
-        </w:rPr>
-        <w:t>roject</w:t>
-      </w:r>
-      <w:r>
-        <w:rPr>
-          <w:rFonts w:ascii="Times New Roman" w:hAnsi="Times New Roman" w:cs="Times New Roman"/>
-          <w:b/>
-          <w:sz w:val="24"/>
-          <w:szCs w:val="24"/>
-          <w:u w:val="single"/>
-        </w:rPr>
-        <w:t xml:space="preserve"> scope of work includes:</w:t>
+        <w:t xml:space="preserve"> information and conveniently </w:t>
+      </w:r>
+      <w:r>
+        <w:t>record requested data for the client</w:t>
+      </w:r>
+      <w:r>
+        <w:t>.</w:t>
       </w:r>
     </w:p>
     <w:p>
@@ -5846,13 +5783,138 @@
         <w:jc w:val="left"/>
       </w:pPr>
       <w:r>
-        <w:t xml:space="preserve">Development of a mobile (Android) application and a </w:t>
-      </w:r>
-      <w:r>
-        <w:t>server</w:t>
-      </w:r>
-      <w:r>
-        <w:t xml:space="preserve"> which could provide users with ratings of animal source food based on the living condition of the animal.</w:t>
+        <w:t xml:space="preserve">On the other hand, </w:t>
+      </w:r>
+      <w:r>
+        <w:t>to</w:t>
+      </w:r>
+      <w:r>
+        <w:t xml:space="preserve"> assist the client in</w:t>
+      </w:r>
+      <w:r>
+        <w:t xml:space="preserve"> managing the information displayed by the mobile application, </w:t>
+      </w:r>
+      <w:r>
+        <w:t>demand for a user-friend</w:t>
+      </w:r>
+      <w:r>
+        <w:t>ly</w:t>
+      </w:r>
+      <w:r>
+        <w:t xml:space="preserve"> server was also raised during at the beginning of the project. Furthermore, </w:t>
+      </w:r>
+      <w:r>
+        <w:t xml:space="preserve">the project team was permitted to choose the implemented technology as convenient. As a result, we chose to develop a Web-page server/ Web services as most members have experienced related to Web development and the technology is easy to </w:t>
+      </w:r>
+      <w:proofErr w:type="gramStart"/>
+      <w:r>
+        <w:t>accessed</w:t>
+      </w:r>
+      <w:proofErr w:type="gramEnd"/>
+      <w:r>
+        <w:t xml:space="preserve"> by the client.</w:t>
+      </w:r>
+    </w:p>
+    <w:p>
+      <w:pPr>
+        <w:pStyle w:val="PhDNormal2"/>
+        <w:tabs>
+          <w:tab w:val="clear" w:pos="1418"/>
+        </w:tabs>
+        <w:spacing w:after="0"/>
+        <w:jc w:val="left"/>
+      </w:pPr>
+    </w:p>
+    <w:p>
+      <w:pPr>
+        <w:pStyle w:val="PhDNormal2"/>
+        <w:tabs>
+          <w:tab w:val="clear" w:pos="1418"/>
+        </w:tabs>
+        <w:spacing w:after="0"/>
+        <w:jc w:val="left"/>
+      </w:pPr>
+    </w:p>
+    <w:p>
+      <w:pPr>
+        <w:pStyle w:val="Heading2"/>
+        <w:keepLines w:val="0"/>
+        <w:numPr>
+          <w:ilvl w:val="1"/>
+          <w:numId w:val="2"/>
+        </w:numPr>
+        <w:spacing w:before="240" w:after="240" w:line="240" w:lineRule="auto"/>
+        <w:rPr>
+          <w:rFonts w:ascii="Times New Roman" w:hAnsi="Times New Roman" w:cs="Times New Roman"/>
+          <w:b/>
+          <w:color w:val="000000" w:themeColor="text1"/>
+          <w:sz w:val="28"/>
+          <w:szCs w:val="28"/>
+          <w:u w:val="single"/>
+        </w:rPr>
+      </w:pPr>
+      <w:bookmarkStart w:id="10" w:name="_Toc4748030"/>
+      <w:r>
+        <w:rPr>
+          <w:rFonts w:ascii="Times New Roman" w:hAnsi="Times New Roman" w:cs="Times New Roman"/>
+          <w:b/>
+          <w:color w:val="000000" w:themeColor="text1"/>
+          <w:sz w:val="28"/>
+          <w:szCs w:val="28"/>
+          <w:u w:val="single"/>
+        </w:rPr>
+        <w:lastRenderedPageBreak/>
+        <w:t>Research/Project Scope</w:t>
+      </w:r>
+      <w:bookmarkEnd w:id="10"/>
+    </w:p>
+    <w:p>
+      <w:pPr>
+        <w:pStyle w:val="ListParagraph"/>
+        <w:numPr>
+          <w:ilvl w:val="0"/>
+          <w:numId w:val="10"/>
+        </w:numPr>
+        <w:ind w:left="426" w:hanging="426"/>
+        <w:rPr>
+          <w:rFonts w:ascii="Times New Roman" w:hAnsi="Times New Roman" w:cs="Times New Roman"/>
+          <w:b/>
+          <w:sz w:val="24"/>
+          <w:szCs w:val="24"/>
+          <w:u w:val="single"/>
+        </w:rPr>
+      </w:pPr>
+      <w:r>
+        <w:rPr>
+          <w:rFonts w:ascii="Times New Roman" w:hAnsi="Times New Roman" w:cs="Times New Roman"/>
+          <w:b/>
+          <w:noProof/>
+          <w:sz w:val="24"/>
+          <w:szCs w:val="24"/>
+          <w:u w:val="single"/>
+        </w:rPr>
+        <w:t>The p</w:t>
+      </w:r>
+      <w:r>
+        <w:rPr>
+          <w:rFonts w:ascii="Times New Roman" w:hAnsi="Times New Roman" w:cs="Times New Roman"/>
+          <w:b/>
+          <w:noProof/>
+          <w:sz w:val="24"/>
+          <w:szCs w:val="24"/>
+          <w:u w:val="single"/>
+        </w:rPr>
+        <w:t>roject</w:t>
+      </w:r>
+      <w:r>
+        <w:rPr>
+          <w:rFonts w:ascii="Times New Roman" w:hAnsi="Times New Roman" w:cs="Times New Roman"/>
+          <w:b/>
+          <w:sz w:val="24"/>
+          <w:szCs w:val="24"/>
+          <w:u w:val="single"/>
+        </w:rPr>
+        <w:t xml:space="preserve"> scope of work includes:</w:t>
       </w:r>
     </w:p>
     <w:p>
@@ -5870,6 +5932,30 @@
         <w:jc w:val="left"/>
       </w:pPr>
       <w:r>
+        <w:t xml:space="preserve">Development of a mobile (Android) application and a </w:t>
+      </w:r>
+      <w:r>
+        <w:t>server</w:t>
+      </w:r>
+      <w:r>
+        <w:t xml:space="preserve"> which could provide users with ratings of animal source food based on the living condition of the animal.</w:t>
+      </w:r>
+    </w:p>
+    <w:p>
+      <w:pPr>
+        <w:pStyle w:val="PhDNormal2"/>
+        <w:numPr>
+          <w:ilvl w:val="0"/>
+          <w:numId w:val="7"/>
+        </w:numPr>
+        <w:tabs>
+          <w:tab w:val="clear" w:pos="1418"/>
+        </w:tabs>
+        <w:spacing w:after="0"/>
+        <w:ind w:left="313" w:hanging="313"/>
+        <w:jc w:val="left"/>
+      </w:pPr>
+      <w:r>
         <w:t xml:space="preserve">The </w:t>
       </w:r>
       <w:r>
@@ -5984,7 +6070,6 @@
         <w:jc w:val="left"/>
       </w:pPr>
       <w:r>
-        <w:lastRenderedPageBreak/>
         <w:t xml:space="preserve">Browse function: </w:t>
       </w:r>
       <w:r>
@@ -6098,7 +6183,13 @@
         <w:t>be extracted</w:t>
       </w:r>
       <w:r>
-        <w:t xml:space="preserve"> by the administrators;</w:t>
+        <w:t xml:space="preserve"> by the administrator</w:t>
+      </w:r>
+      <w:r>
+        <w:t xml:space="preserve"> (Admin)</w:t>
+      </w:r>
+      <w:r>
+        <w:t>;</w:t>
       </w:r>
     </w:p>
     <w:p>
@@ -6403,6 +6494,7 @@
         <w:jc w:val="left"/>
       </w:pPr>
       <w:r>
+        <w:lastRenderedPageBreak/>
         <w:t xml:space="preserve">Administration: </w:t>
       </w:r>
       <w:r>
@@ -6538,7 +6630,6 @@
         <w:rPr>
           <w:noProof/>
         </w:rPr>
-        <w:lastRenderedPageBreak/>
         <w:t>Any sales and marketing activities directed to end-customers.</w:t>
       </w:r>
     </w:p>
@@ -6595,8 +6686,9 @@
           <w:rFonts w:ascii="Times New Roman" w:hAnsi="Times New Roman" w:cs="Times New Roman"/>
           <w:b/>
           <w:color w:val="000000" w:themeColor="text1"/>
-          <w:sz w:val="24"/>
-          <w:szCs w:val="24"/>
+          <w:sz w:val="28"/>
+          <w:szCs w:val="28"/>
+          <w:u w:val="single"/>
         </w:rPr>
       </w:pPr>
       <w:bookmarkStart w:id="12" w:name="_Toc4748032"/>
@@ -6605,8 +6697,9 @@
           <w:rFonts w:ascii="Times New Roman" w:hAnsi="Times New Roman" w:cs="Times New Roman"/>
           <w:b/>
           <w:color w:val="000000" w:themeColor="text1"/>
-          <w:sz w:val="24"/>
-          <w:szCs w:val="24"/>
+          <w:sz w:val="28"/>
+          <w:szCs w:val="28"/>
+          <w:u w:val="single"/>
         </w:rPr>
         <w:t>Methods</w:t>
       </w:r>
@@ -6782,6 +6875,7 @@
         <w:rPr>
           <w:noProof/>
         </w:rPr>
+        <w:lastRenderedPageBreak/>
         <w:t>Besides</w:t>
       </w:r>
       <w:r>
@@ -7075,14 +7169,7 @@
         <w:rPr>
           <w:szCs w:val="24"/>
         </w:rPr>
-        <w:t xml:space="preserve"> In </w:t>
-      </w:r>
-      <w:r>
-        <w:rPr>
-          <w:szCs w:val="24"/>
-        </w:rPr>
-        <w:lastRenderedPageBreak/>
-        <w:t xml:space="preserve">specific, the project team will conduct training to </w:t>
+        <w:t xml:space="preserve"> In specific, the project team will conduct training to </w:t>
       </w:r>
       <w:proofErr w:type="spellStart"/>
       <w:r>
@@ -7372,6 +7459,7 @@
           <w:b/>
           <w:i/>
         </w:rPr>
+        <w:lastRenderedPageBreak/>
         <w:t xml:space="preserve">Less requirement for meeting schedule: </w:t>
       </w:r>
       <w:r>
@@ -7433,8 +7521,9 @@
           <w:rFonts w:ascii="Times New Roman" w:hAnsi="Times New Roman" w:cs="Times New Roman"/>
           <w:b/>
           <w:color w:val="000000" w:themeColor="text1"/>
-          <w:sz w:val="24"/>
-          <w:szCs w:val="24"/>
+          <w:sz w:val="28"/>
+          <w:szCs w:val="28"/>
+          <w:u w:val="single"/>
         </w:rPr>
       </w:pPr>
       <w:bookmarkStart w:id="13" w:name="_Toc4748033"/>
@@ -7443,8 +7532,9 @@
           <w:rFonts w:ascii="Times New Roman" w:hAnsi="Times New Roman" w:cs="Times New Roman"/>
           <w:b/>
           <w:color w:val="000000" w:themeColor="text1"/>
-          <w:sz w:val="24"/>
-          <w:szCs w:val="24"/>
+          <w:sz w:val="28"/>
+          <w:szCs w:val="28"/>
+          <w:u w:val="single"/>
         </w:rPr>
         <w:t>Data Collection</w:t>
       </w:r>
@@ -7528,7 +7618,6 @@
         <w:jc w:val="left"/>
       </w:pPr>
       <w:r>
-        <w:lastRenderedPageBreak/>
         <w:t xml:space="preserve">Firstly, a Signup/ Login function </w:t>
       </w:r>
       <w:r>
@@ -7677,8 +7766,9 @@
           <w:rFonts w:ascii="Times New Roman" w:hAnsi="Times New Roman" w:cs="Times New Roman"/>
           <w:b/>
           <w:color w:val="000000" w:themeColor="text1"/>
-          <w:sz w:val="24"/>
-          <w:szCs w:val="24"/>
+          <w:sz w:val="28"/>
+          <w:szCs w:val="28"/>
+          <w:u w:val="single"/>
         </w:rPr>
       </w:pPr>
       <w:bookmarkStart w:id="14" w:name="_Toc4748034"/>
@@ -7687,8 +7777,9 @@
           <w:rFonts w:ascii="Times New Roman" w:hAnsi="Times New Roman" w:cs="Times New Roman"/>
           <w:b/>
           <w:color w:val="000000" w:themeColor="text1"/>
-          <w:sz w:val="24"/>
-          <w:szCs w:val="24"/>
+          <w:sz w:val="28"/>
+          <w:szCs w:val="28"/>
+          <w:u w:val="single"/>
         </w:rPr>
         <w:t>Data Analysis</w:t>
       </w:r>
@@ -7772,8 +7863,9 @@
           <w:rFonts w:ascii="Times New Roman" w:hAnsi="Times New Roman" w:cs="Times New Roman"/>
           <w:b/>
           <w:color w:val="000000" w:themeColor="text1"/>
-          <w:sz w:val="24"/>
-          <w:szCs w:val="24"/>
+          <w:sz w:val="28"/>
+          <w:szCs w:val="28"/>
+          <w:u w:val="single"/>
         </w:rPr>
       </w:pPr>
       <w:bookmarkStart w:id="15" w:name="_Toc4748035"/>
@@ -7782,8 +7874,9 @@
           <w:rFonts w:ascii="Times New Roman" w:hAnsi="Times New Roman" w:cs="Times New Roman"/>
           <w:b/>
           <w:color w:val="000000" w:themeColor="text1"/>
-          <w:sz w:val="24"/>
-          <w:szCs w:val="24"/>
+          <w:sz w:val="28"/>
+          <w:szCs w:val="28"/>
+          <w:u w:val="single"/>
         </w:rPr>
         <w:t>Deployment</w:t>
       </w:r>
@@ -7858,7 +7951,11 @@
         <w:t xml:space="preserve"> client.</w:t>
       </w:r>
       <w:r>
-        <w:t xml:space="preserve"> Furthermore, to ensure that the client could implement and administer the system effortlessly, the project team will also conduct </w:t>
+        <w:t xml:space="preserve"> Furthermore, </w:t>
+      </w:r>
+      <w:r>
+        <w:lastRenderedPageBreak/>
+        <w:t xml:space="preserve">to ensure that the client could implement and administer the system effortlessly, the project team will also conduct </w:t>
       </w:r>
       <w:r>
         <w:rPr>
@@ -7913,8 +8010,9 @@
           <w:rFonts w:ascii="Times New Roman" w:hAnsi="Times New Roman" w:cs="Times New Roman"/>
           <w:b/>
           <w:color w:val="000000" w:themeColor="text1"/>
-          <w:sz w:val="24"/>
-          <w:szCs w:val="24"/>
+          <w:sz w:val="28"/>
+          <w:szCs w:val="28"/>
+          <w:u w:val="single"/>
         </w:rPr>
       </w:pPr>
       <w:bookmarkStart w:id="16" w:name="_Toc4748036"/>
@@ -7923,8 +8021,9 @@
           <w:rFonts w:ascii="Times New Roman" w:hAnsi="Times New Roman" w:cs="Times New Roman"/>
           <w:b/>
           <w:color w:val="000000" w:themeColor="text1"/>
-          <w:sz w:val="24"/>
-          <w:szCs w:val="24"/>
+          <w:sz w:val="28"/>
+          <w:szCs w:val="28"/>
+          <w:u w:val="single"/>
         </w:rPr>
         <w:t>Testing</w:t>
       </w:r>
@@ -8008,11 +8107,7 @@
         <w:t>just</w:t>
       </w:r>
       <w:r>
-        <w:t xml:space="preserve"> increase their work efficiency </w:t>
-      </w:r>
-      <w:r>
-        <w:lastRenderedPageBreak/>
-        <w:t>(</w:t>
+        <w:t xml:space="preserve"> increase their work efficiency (</w:t>
       </w:r>
       <w:r>
         <w:rPr>
@@ -8375,7 +8470,11 @@
         <w:t>is adopted</w:t>
       </w:r>
       <w:r>
-        <w:t xml:space="preserve"> by the project team. This method enables programmers to test the compatibility of the software when it </w:t>
+        <w:t xml:space="preserve"> by </w:t>
+      </w:r>
+      <w:r>
+        <w:lastRenderedPageBreak/>
+        <w:t xml:space="preserve">the project team. This method enables programmers to test the compatibility of the software when it </w:t>
       </w:r>
       <w:r>
         <w:rPr>
@@ -8512,12 +8611,6 @@
       <w:r>
         <w:t xml:space="preserve"> from the client during that time and improve the application accordingly.</w:t>
       </w:r>
-      <w:r>
-        <w:rPr>
-          <w:color w:val="FF0000"/>
-        </w:rPr>
-        <w:t xml:space="preserve"> </w:t>
-      </w:r>
     </w:p>
     <w:p>
       <w:pPr>
@@ -8529,76 +8622,6 @@
         <w:ind w:left="601"/>
         <w:jc w:val="left"/>
         <w:rPr>
-          <w:b/>
-        </w:rPr>
-      </w:pPr>
-    </w:p>
-    <w:p>
-      <w:pPr>
-        <w:pStyle w:val="PhDNormal2"/>
-        <w:tabs>
-          <w:tab w:val="clear" w:pos="1418"/>
-        </w:tabs>
-        <w:spacing w:after="0"/>
-        <w:ind w:left="601"/>
-        <w:jc w:val="left"/>
-        <w:rPr>
-          <w:color w:val="FF0000"/>
-        </w:rPr>
-      </w:pPr>
-    </w:p>
-    <w:p>
-      <w:pPr>
-        <w:pStyle w:val="PhDNormal2"/>
-        <w:tabs>
-          <w:tab w:val="clear" w:pos="1418"/>
-        </w:tabs>
-        <w:spacing w:after="0"/>
-        <w:ind w:left="601"/>
-        <w:jc w:val="left"/>
-        <w:rPr>
-          <w:color w:val="FF0000"/>
-        </w:rPr>
-      </w:pPr>
-    </w:p>
-    <w:p>
-      <w:pPr>
-        <w:pStyle w:val="PhDNormal2"/>
-        <w:tabs>
-          <w:tab w:val="clear" w:pos="1418"/>
-        </w:tabs>
-        <w:spacing w:after="0"/>
-        <w:ind w:left="601"/>
-        <w:jc w:val="left"/>
-        <w:rPr>
-          <w:color w:val="FF0000"/>
-        </w:rPr>
-      </w:pPr>
-    </w:p>
-    <w:p>
-      <w:pPr>
-        <w:pStyle w:val="PhDNormal2"/>
-        <w:tabs>
-          <w:tab w:val="clear" w:pos="1418"/>
-        </w:tabs>
-        <w:spacing w:after="0"/>
-        <w:ind w:left="601"/>
-        <w:jc w:val="left"/>
-        <w:rPr>
-          <w:color w:val="FF0000"/>
-        </w:rPr>
-      </w:pPr>
-    </w:p>
-    <w:p>
-      <w:pPr>
-        <w:pStyle w:val="PhDNormal2"/>
-        <w:tabs>
-          <w:tab w:val="clear" w:pos="1418"/>
-        </w:tabs>
-        <w:spacing w:after="0"/>
-        <w:ind w:left="601"/>
-        <w:jc w:val="left"/>
-        <w:rPr>
           <w:color w:val="FF0000"/>
         </w:rPr>
       </w:pPr>
@@ -8630,8 +8653,9 @@
           <w:rFonts w:ascii="Times New Roman" w:hAnsi="Times New Roman" w:cs="Times New Roman"/>
           <w:b/>
           <w:color w:val="000000" w:themeColor="text1"/>
-          <w:sz w:val="24"/>
-          <w:szCs w:val="24"/>
+          <w:sz w:val="28"/>
+          <w:szCs w:val="28"/>
+          <w:u w:val="single"/>
         </w:rPr>
       </w:pPr>
       <w:bookmarkStart w:id="18" w:name="_Toc4748038"/>
@@ -8640,8 +8664,9 @@
           <w:rFonts w:ascii="Times New Roman" w:hAnsi="Times New Roman" w:cs="Times New Roman"/>
           <w:b/>
           <w:color w:val="000000" w:themeColor="text1"/>
-          <w:sz w:val="24"/>
-          <w:szCs w:val="24"/>
+          <w:sz w:val="28"/>
+          <w:szCs w:val="28"/>
+          <w:u w:val="single"/>
         </w:rPr>
         <w:t>Hardware &amp; Software</w:t>
       </w:r>
@@ -8912,6 +8937,7 @@
         <w:rPr>
           <w:noProof/>
         </w:rPr>
+        <w:lastRenderedPageBreak/>
         <w:t>develop</w:t>
       </w:r>
       <w:r>
@@ -8980,49 +9006,30 @@
     </w:p>
     <w:p>
       <w:pPr>
-        <w:pStyle w:val="PhDNormal2"/>
-        <w:tabs>
-          <w:tab w:val="clear" w:pos="1418"/>
-        </w:tabs>
-        <w:spacing w:after="0"/>
-        <w:jc w:val="left"/>
-      </w:pPr>
-    </w:p>
-    <w:p>
-      <w:pPr>
-        <w:pStyle w:val="PhDNormal2"/>
-        <w:tabs>
-          <w:tab w:val="clear" w:pos="1418"/>
-        </w:tabs>
-        <w:spacing w:after="0"/>
-        <w:jc w:val="left"/>
-      </w:pPr>
-    </w:p>
-    <w:p>
-      <w:pPr>
-        <w:pStyle w:val="PhDNormal2"/>
-        <w:tabs>
-          <w:tab w:val="clear" w:pos="1418"/>
-        </w:tabs>
-        <w:spacing w:after="0"/>
-        <w:jc w:val="left"/>
-      </w:pPr>
-    </w:p>
-    <w:p>
-      <w:pPr>
-        <w:pStyle w:val="PhDNormal"/>
+        <w:pStyle w:val="Heading2"/>
+        <w:keepLines w:val="0"/>
         <w:numPr>
-          <w:ilvl w:val="0"/>
-          <w:numId w:val="9"/>
+          <w:ilvl w:val="1"/>
+          <w:numId w:val="2"/>
         </w:numPr>
-        <w:ind w:left="426" w:hanging="426"/>
-        <w:rPr>
+        <w:spacing w:before="240" w:after="240" w:line="240" w:lineRule="auto"/>
+        <w:rPr>
+          <w:rFonts w:ascii="Times New Roman" w:hAnsi="Times New Roman" w:cs="Times New Roman"/>
           <w:b/>
-        </w:rPr>
-      </w:pPr>
-      <w:r>
-        <w:rPr>
+          <w:color w:val="000000" w:themeColor="text1"/>
+          <w:sz w:val="28"/>
+          <w:szCs w:val="28"/>
+          <w:u w:val="single"/>
+        </w:rPr>
+      </w:pPr>
+      <w:r>
+        <w:rPr>
+          <w:rFonts w:ascii="Times New Roman" w:hAnsi="Times New Roman" w:cs="Times New Roman"/>
           <w:b/>
+          <w:color w:val="000000" w:themeColor="text1"/>
+          <w:sz w:val="28"/>
+          <w:szCs w:val="28"/>
+          <w:u w:val="single"/>
         </w:rPr>
         <w:t>Hardware</w:t>
       </w:r>
@@ -9199,8 +9206,9 @@
           <w:rFonts w:ascii="Times New Roman" w:hAnsi="Times New Roman" w:cs="Times New Roman"/>
           <w:b/>
           <w:color w:val="000000" w:themeColor="text1"/>
-          <w:sz w:val="24"/>
-          <w:szCs w:val="24"/>
+          <w:sz w:val="28"/>
+          <w:szCs w:val="28"/>
+          <w:u w:val="single"/>
         </w:rPr>
       </w:pPr>
       <w:bookmarkStart w:id="19" w:name="_Toc4748039"/>
@@ -9209,8 +9217,9 @@
           <w:rFonts w:ascii="Times New Roman" w:hAnsi="Times New Roman" w:cs="Times New Roman"/>
           <w:b/>
           <w:color w:val="000000" w:themeColor="text1"/>
-          <w:sz w:val="24"/>
-          <w:szCs w:val="24"/>
+          <w:sz w:val="28"/>
+          <w:szCs w:val="28"/>
+          <w:u w:val="single"/>
         </w:rPr>
         <w:t>Materials</w:t>
       </w:r>
@@ -9552,8 +9561,9 @@
           <w:rFonts w:ascii="Times New Roman" w:hAnsi="Times New Roman" w:cs="Times New Roman"/>
           <w:b/>
           <w:color w:val="000000" w:themeColor="text1"/>
-          <w:sz w:val="24"/>
-          <w:szCs w:val="24"/>
+          <w:sz w:val="28"/>
+          <w:szCs w:val="28"/>
+          <w:u w:val="single"/>
         </w:rPr>
       </w:pPr>
       <w:bookmarkStart w:id="20" w:name="_Toc4748040"/>
@@ -9562,10 +9572,10 @@
           <w:rFonts w:ascii="Times New Roman" w:hAnsi="Times New Roman" w:cs="Times New Roman"/>
           <w:b/>
           <w:color w:val="000000" w:themeColor="text1"/>
-          <w:sz w:val="24"/>
-          <w:szCs w:val="24"/>
-        </w:rPr>
-        <w:lastRenderedPageBreak/>
+          <w:sz w:val="28"/>
+          <w:szCs w:val="28"/>
+          <w:u w:val="single"/>
+        </w:rPr>
         <w:t>Roles &amp; Responsibilities</w:t>
       </w:r>
       <w:bookmarkEnd w:id="20"/>
@@ -10174,11 +10184,7 @@
               </w:rPr>
             </w:pPr>
             <w:r>
-              <w:t xml:space="preserve">It is crucial that the requirements of the final </w:t>
-            </w:r>
-            <w:r>
-              <w:lastRenderedPageBreak/>
-              <w:t xml:space="preserve">deliverables are correct and feasible. </w:t>
+              <w:t xml:space="preserve">It is crucial that the requirements of the final deliverables are correct and feasible. </w:t>
             </w:r>
             <w:r>
               <w:t xml:space="preserve">The Business Analyst will communicate directly with </w:t>
@@ -10233,7 +10239,6 @@
               <w:ind w:left="312" w:hanging="312"/>
             </w:pPr>
             <w:r>
-              <w:lastRenderedPageBreak/>
               <w:t>Draft</w:t>
             </w:r>
             <w:r>
@@ -10305,7 +10310,6 @@
               <w:rPr>
                 <w:noProof/>
               </w:rPr>
-              <w:lastRenderedPageBreak/>
               <w:t>requirements</w:t>
             </w:r>
             <w:r>
@@ -10366,7 +10370,6 @@
               <w:rPr>
                 <w:b/>
               </w:rPr>
-              <w:lastRenderedPageBreak/>
               <w:t>Wolfe Lee</w:t>
             </w:r>
           </w:p>
@@ -10749,6 +10752,7 @@
               <w:rPr>
                 <w:noProof/>
               </w:rPr>
+              <w:lastRenderedPageBreak/>
               <w:t>Implementing</w:t>
             </w:r>
             <w:r>
@@ -10777,6 +10781,7 @@
               <w:rPr>
                 <w:b/>
               </w:rPr>
+              <w:lastRenderedPageBreak/>
               <w:t>Penny</w:t>
             </w:r>
           </w:p>
@@ -10830,7 +10835,6 @@
               <w:ind w:hanging="401"/>
             </w:pPr>
             <w:r>
-              <w:lastRenderedPageBreak/>
               <w:t>Our Rating Page;</w:t>
             </w:r>
           </w:p>
@@ -11335,8 +11339,9 @@
           <w:rFonts w:ascii="Times New Roman" w:hAnsi="Times New Roman" w:cs="Times New Roman"/>
           <w:b/>
           <w:color w:val="000000" w:themeColor="text1"/>
-          <w:sz w:val="24"/>
-          <w:szCs w:val="24"/>
+          <w:sz w:val="28"/>
+          <w:szCs w:val="28"/>
+          <w:u w:val="single"/>
         </w:rPr>
       </w:pPr>
       <w:r>
@@ -11344,20 +11349,31 @@
           <w:rFonts w:ascii="Times New Roman" w:hAnsi="Times New Roman" w:cs="Times New Roman"/>
           <w:b/>
           <w:color w:val="000000" w:themeColor="text1"/>
-          <w:sz w:val="24"/>
-          <w:szCs w:val="24"/>
-        </w:rPr>
-        <w:t>Features of the system</w:t>
-      </w:r>
-      <w:bookmarkStart w:id="23" w:name="_GoBack"/>
-      <w:bookmarkEnd w:id="23"/>
+          <w:sz w:val="28"/>
+          <w:szCs w:val="28"/>
+          <w:u w:val="single"/>
+        </w:rPr>
+        <w:t xml:space="preserve">Overview of the </w:t>
+      </w:r>
       <w:r>
         <w:rPr>
           <w:rFonts w:ascii="Times New Roman" w:hAnsi="Times New Roman" w:cs="Times New Roman"/>
           <w:b/>
           <w:color w:val="000000" w:themeColor="text1"/>
-          <w:sz w:val="24"/>
-          <w:szCs w:val="24"/>
+          <w:sz w:val="28"/>
+          <w:szCs w:val="28"/>
+          <w:u w:val="single"/>
+        </w:rPr>
+        <w:t>deliverable</w:t>
+      </w:r>
+      <w:r>
+        <w:rPr>
+          <w:rFonts w:ascii="Times New Roman" w:hAnsi="Times New Roman" w:cs="Times New Roman"/>
+          <w:b/>
+          <w:color w:val="000000" w:themeColor="text1"/>
+          <w:sz w:val="28"/>
+          <w:szCs w:val="28"/>
+          <w:u w:val="single"/>
         </w:rPr>
         <w:t>:</w:t>
       </w:r>
@@ -11377,256 +11393,50 @@
         <w:jc w:val="left"/>
       </w:pPr>
       <w:r>
-        <w:t xml:space="preserve">The system consists of two important parts: </w:t>
-      </w:r>
-    </w:p>
-    <w:p>
-      <w:pPr>
-        <w:pStyle w:val="PhDNormal2"/>
-        <w:numPr>
-          <w:ilvl w:val="0"/>
-          <w:numId w:val="19"/>
-        </w:numPr>
-        <w:tabs>
-          <w:tab w:val="clear" w:pos="1418"/>
-        </w:tabs>
-        <w:spacing w:after="0"/>
-        <w:ind w:left="851" w:hanging="425"/>
-        <w:jc w:val="left"/>
-      </w:pPr>
-      <w:r>
-        <w:t>The Kinder Food Finder mobile app</w:t>
-      </w:r>
-      <w:r>
-        <w:t>, which has:</w:t>
-      </w:r>
-    </w:p>
-    <w:p>
-      <w:pPr>
-        <w:pStyle w:val="PhDNormal2"/>
-        <w:numPr>
-          <w:ilvl w:val="0"/>
-          <w:numId w:val="20"/>
-        </w:numPr>
-        <w:tabs>
-          <w:tab w:val="clear" w:pos="1418"/>
-        </w:tabs>
-        <w:spacing w:after="0"/>
-        <w:ind w:left="1276" w:hanging="425"/>
-        <w:jc w:val="left"/>
-      </w:pPr>
-      <w:r>
-        <w:t>Authentication feature: Allows the end-users to create a new account or login with his/ or her “</w:t>
-      </w:r>
-      <w:r>
-        <w:t>Facebook”</w:t>
-      </w:r>
-      <w:r>
-        <w:rPr>
-          <w:i/>
-        </w:rPr>
-        <w:t xml:space="preserve"> </w:t>
-      </w:r>
-      <w:r>
-        <w:t xml:space="preserve">account </w:t>
-      </w:r>
-      <w:r>
-        <w:t xml:space="preserve">and </w:t>
-      </w:r>
-      <w:r>
-        <w:t xml:space="preserve">have </w:t>
-      </w:r>
-      <w:r>
-        <w:t>access to other functions of the app (Search, browse, locate, report, etc.).</w:t>
-      </w:r>
-    </w:p>
-    <w:p>
-      <w:pPr>
-        <w:pStyle w:val="PhDNormal2"/>
-        <w:numPr>
-          <w:ilvl w:val="0"/>
-          <w:numId w:val="20"/>
-        </w:numPr>
-        <w:tabs>
-          <w:tab w:val="clear" w:pos="1418"/>
-        </w:tabs>
-        <w:spacing w:after="0"/>
-        <w:ind w:left="1276" w:hanging="425"/>
-        <w:jc w:val="left"/>
-      </w:pPr>
-      <w:r>
-        <w:t xml:space="preserve">Search feature: </w:t>
-      </w:r>
-      <w:r>
-        <w:t>Allows the end-users to search</w:t>
-      </w:r>
-      <w:r>
-        <w:t xml:space="preserve"> and/ or browse</w:t>
-      </w:r>
-      <w:r>
-        <w:t xml:space="preserve"> for ethical rating of a brand. (Multiple filters are provided to </w:t>
-      </w:r>
-      <w:r>
-        <w:t>make the searching process efficient; For example: Search by (1) (2) Brand name, (3) Accreditation, and Category)</w:t>
-      </w:r>
-    </w:p>
-    <w:p>
-      <w:pPr>
-        <w:pStyle w:val="PhDNormal2"/>
-        <w:numPr>
-          <w:ilvl w:val="0"/>
-          <w:numId w:val="20"/>
-        </w:numPr>
-        <w:tabs>
-          <w:tab w:val="clear" w:pos="1418"/>
-        </w:tabs>
-        <w:spacing w:after="0"/>
-        <w:ind w:left="1276" w:hanging="425"/>
-        <w:jc w:val="left"/>
-      </w:pPr>
-      <w:r>
-        <w:t xml:space="preserve">Locate feature: </w:t>
-      </w:r>
-      <w:r>
-        <w:t xml:space="preserve">Enables the user to find stores, and supermarkets that have a </w:t>
-      </w:r>
-      <w:proofErr w:type="gramStart"/>
-      <w:r>
-        <w:t>particular brand</w:t>
-      </w:r>
-      <w:proofErr w:type="gramEnd"/>
-      <w:r>
-        <w:t xml:space="preserve"> that are within a certain distance from his/ or her location.</w:t>
-      </w:r>
-    </w:p>
-    <w:p>
-      <w:pPr>
-        <w:pStyle w:val="PhDNormal2"/>
-        <w:numPr>
-          <w:ilvl w:val="0"/>
-          <w:numId w:val="20"/>
-        </w:numPr>
-        <w:tabs>
-          <w:tab w:val="clear" w:pos="1418"/>
-        </w:tabs>
-        <w:spacing w:after="0"/>
-        <w:ind w:left="1276" w:hanging="425"/>
-        <w:jc w:val="left"/>
-      </w:pPr>
-      <w:r>
-        <w:t>Report feature: Enables the user to</w:t>
-      </w:r>
-      <w:r>
-        <w:t xml:space="preserve"> send a</w:t>
-      </w:r>
-      <w:r>
-        <w:t xml:space="preserve"> report</w:t>
-      </w:r>
-      <w:r>
-        <w:t xml:space="preserve"> of</w:t>
-      </w:r>
-      <w:r>
-        <w:t xml:space="preserve"> where he/ or she finds a brand to the server-side and allow others to access that information (When others try to locate where they could buy a brand).</w:t>
-      </w:r>
-    </w:p>
-    <w:p>
-      <w:pPr>
-        <w:pStyle w:val="PhDNormal2"/>
-        <w:numPr>
-          <w:ilvl w:val="0"/>
-          <w:numId w:val="20"/>
-        </w:numPr>
-        <w:tabs>
-          <w:tab w:val="clear" w:pos="1418"/>
-        </w:tabs>
-        <w:spacing w:after="0"/>
-        <w:ind w:left="1276" w:hanging="425"/>
-        <w:jc w:val="left"/>
-      </w:pPr>
-      <w:r>
-        <w:t xml:space="preserve">Statistics feature: </w:t>
-      </w:r>
-      <w:r>
-        <w:t>the mobile application collects users’ usage pattern data (Total number of times they search for a product, in a specific time) and sends that data to the server-side.</w:t>
-      </w:r>
-    </w:p>
-    <w:p>
-      <w:pPr>
-        <w:pStyle w:val="PhDNormal2"/>
-        <w:numPr>
-          <w:ilvl w:val="0"/>
-          <w:numId w:val="19"/>
-        </w:numPr>
-        <w:tabs>
-          <w:tab w:val="clear" w:pos="1418"/>
-        </w:tabs>
-        <w:spacing w:after="0"/>
-        <w:ind w:left="851" w:hanging="425"/>
-        <w:jc w:val="left"/>
-      </w:pPr>
-      <w:r>
-        <w:t>The Kinder Food Finder</w:t>
-      </w:r>
-      <w:r>
-        <w:t xml:space="preserve"> server, which assists the client in managing the information that will be sent to the users:</w:t>
-      </w:r>
-    </w:p>
-    <w:p>
-      <w:pPr>
-        <w:pStyle w:val="PhDNormal2"/>
-        <w:numPr>
-          <w:ilvl w:val="0"/>
-          <w:numId w:val="20"/>
-        </w:numPr>
-        <w:tabs>
-          <w:tab w:val="clear" w:pos="1418"/>
-        </w:tabs>
-        <w:spacing w:after="0"/>
-        <w:ind w:left="1276" w:hanging="425"/>
-        <w:jc w:val="left"/>
-      </w:pPr>
-    </w:p>
-    <w:p>
-      <w:pPr>
-        <w:pStyle w:val="Heading1"/>
-        <w:numPr>
-          <w:ilvl w:val="0"/>
-          <w:numId w:val="2"/>
-        </w:numPr>
-      </w:pPr>
-      <w:r>
-        <w:t>DISCUSSION</w:t>
-      </w:r>
-    </w:p>
-    <w:p>
-      <w:pPr>
-        <w:pStyle w:val="Heading2"/>
-        <w:keepLines w:val="0"/>
-        <w:numPr>
-          <w:ilvl w:val="1"/>
-          <w:numId w:val="2"/>
-        </w:numPr>
-        <w:spacing w:before="240" w:after="240" w:line="240" w:lineRule="auto"/>
-        <w:rPr>
-          <w:rFonts w:ascii="Times New Roman" w:hAnsi="Times New Roman" w:cs="Times New Roman"/>
+        <w:t>As indicated in the scope of work, the main deliverables of this project have two parts (1) a</w:t>
+      </w:r>
+      <w:r>
+        <w:t xml:space="preserve">n </w:t>
+      </w:r>
+      <w:r>
+        <w:rPr>
           <w:b/>
-          <w:color w:val="000000" w:themeColor="text1"/>
-          <w:sz w:val="24"/>
-          <w:szCs w:val="24"/>
-        </w:rPr>
-      </w:pPr>
-      <w:bookmarkStart w:id="24" w:name="_Toc4748042"/>
-      <w:r>
-        <w:rPr>
-          <w:rFonts w:ascii="Times New Roman" w:hAnsi="Times New Roman" w:cs="Times New Roman"/>
+        </w:rPr>
+        <w:t>Android</w:t>
+      </w:r>
+      <w:r>
+        <w:rPr>
           <w:b/>
-          <w:color w:val="000000" w:themeColor="text1"/>
-          <w:sz w:val="24"/>
-          <w:szCs w:val="24"/>
-        </w:rPr>
-        <w:t>Project Deliverables</w:t>
-      </w:r>
-      <w:bookmarkEnd w:id="24"/>
+        </w:rPr>
+        <w:t xml:space="preserve"> mobile application</w:t>
+      </w:r>
+      <w:r>
+        <w:t xml:space="preserve"> that enables people who uses it to access animal-welfare rating of different livestock brands and (2) a </w:t>
+      </w:r>
+      <w:r>
+        <w:rPr>
+          <w:b/>
+        </w:rPr>
+        <w:t>Server</w:t>
+      </w:r>
+      <w:r>
+        <w:t xml:space="preserve"> that helps the client and administrator manage </w:t>
+      </w:r>
+      <w:r>
+        <w:t xml:space="preserve">the database and </w:t>
+      </w:r>
+      <w:r>
+        <w:t>respon</w:t>
+      </w:r>
+      <w:r>
+        <w:t>ses</w:t>
+      </w:r>
+      <w:r>
+        <w:t xml:space="preserve"> by sending data that the mobile app requests</w:t>
+      </w:r>
+      <w:r>
+        <w:t xml:space="preserve">. </w:t>
+      </w:r>
     </w:p>
     <w:p>
       <w:pPr>
@@ -11643,6 +11453,1508 @@
         <w:jc w:val="left"/>
       </w:pPr>
       <w:r>
+        <w:t>Hence, figure xxx illustrates perfectly</w:t>
+      </w:r>
+      <w:r>
+        <w:t xml:space="preserve"> the</w:t>
+      </w:r>
+      <w:r>
+        <w:t xml:space="preserve"> architecture of the Kinder Food Finder system</w:t>
+      </w:r>
+      <w:r>
+        <w:t xml:space="preserve"> Firstly,</w:t>
+      </w:r>
+      <w:r>
+        <w:t xml:space="preserve"> consumers who goes shopping for animal-based products can access information about ethical brands</w:t>
+      </w:r>
+      <w:r>
+        <w:t>, find location, and inform others where to find a particular good using the mobile application</w:t>
+      </w:r>
+      <w:r>
+        <w:t xml:space="preserve">; </w:t>
+      </w:r>
+      <w:r>
+        <w:t xml:space="preserve">In turn, depends on the commands given by the end-users, the mobile app will </w:t>
+      </w:r>
+      <w:r>
+        <w:t>choose to display information</w:t>
+      </w:r>
+      <w:r>
+        <w:t xml:space="preserve"> or interact with the web server</w:t>
+      </w:r>
+      <w:r>
+        <w:t xml:space="preserve"> </w:t>
+      </w:r>
+      <w:r>
+        <w:t>through</w:t>
+      </w:r>
+      <w:r>
+        <w:t xml:space="preserve"> HTTP connection</w:t>
+      </w:r>
+      <w:r>
+        <w:t xml:space="preserve"> (More information about the mobile app will be mentioned in part 7.2 Kinder Food Finder </w:t>
+      </w:r>
+      <w:r>
+        <w:t>M</w:t>
+      </w:r>
+      <w:r>
+        <w:t xml:space="preserve">obile </w:t>
+      </w:r>
+      <w:r>
+        <w:t>A</w:t>
+      </w:r>
+      <w:r>
+        <w:t>pplication).</w:t>
+      </w:r>
+    </w:p>
+    <w:p>
+      <w:pPr>
+        <w:pStyle w:val="PhDNormal2"/>
+        <w:numPr>
+          <w:ilvl w:val="0"/>
+          <w:numId w:val="7"/>
+        </w:numPr>
+        <w:tabs>
+          <w:tab w:val="clear" w:pos="1418"/>
+        </w:tabs>
+        <w:spacing w:after="0"/>
+        <w:ind w:left="426" w:hanging="426"/>
+        <w:jc w:val="left"/>
+      </w:pPr>
+      <w:r>
+        <w:t>Likewise, the</w:t>
+      </w:r>
+      <w:r>
+        <w:t xml:space="preserve"> server side of the</w:t>
+      </w:r>
+      <w:r>
+        <w:t xml:space="preserve"> </w:t>
+      </w:r>
+      <w:r>
+        <w:t>Kinder Food Finder system was developed in the format of a Web application</w:t>
+      </w:r>
+      <w:r>
+        <w:t xml:space="preserve">; In </w:t>
+      </w:r>
+      <w:r>
+        <w:t>short</w:t>
+      </w:r>
+      <w:r>
+        <w:t xml:space="preserve">, </w:t>
+      </w:r>
+      <w:r>
+        <w:t xml:space="preserve">by accessing to the server using browser and HTTP URL, </w:t>
+      </w:r>
+      <w:r>
+        <w:t>a web page will be displayed to the administrator and</w:t>
+      </w:r>
+      <w:r>
+        <w:t xml:space="preserve"> grants him/ or her full control over the data in the database (Which</w:t>
+      </w:r>
+      <w:r>
+        <w:t xml:space="preserve"> directly</w:t>
+      </w:r>
+      <w:r>
+        <w:t xml:space="preserve"> impacts the data that the server send</w:t>
+      </w:r>
+      <w:r>
+        <w:t>s</w:t>
+      </w:r>
+      <w:r>
+        <w:t xml:space="preserve"> to</w:t>
+      </w:r>
+      <w:r>
+        <w:t xml:space="preserve"> </w:t>
+      </w:r>
+      <w:r>
+        <w:t>the Kinder Food Finder app)</w:t>
+      </w:r>
+      <w:r>
+        <w:t xml:space="preserve">. </w:t>
+      </w:r>
+      <w:r>
+        <w:t>Hence, most functions in the server web page are the four basics database methods: Query, Update, Delete and Insert; More information about the server-side will be discusses in part 7.3 Kinder Food Finder Server-Side</w:t>
+      </w:r>
+    </w:p>
+    <w:p>
+      <w:pPr>
+        <w:pStyle w:val="PhDNormal2"/>
+        <w:tabs>
+          <w:tab w:val="clear" w:pos="1418"/>
+        </w:tabs>
+        <w:spacing w:after="0"/>
+        <w:ind w:left="-1134"/>
+        <w:jc w:val="left"/>
+      </w:pPr>
+      <w:r>
+        <w:rPr>
+          <w:i/>
+          <w:noProof/>
+        </w:rPr>
+        <w:lastRenderedPageBreak/>
+        <w:drawing>
+          <wp:inline distT="0" distB="0" distL="0" distR="0" wp14:anchorId="07A4C0F6" wp14:editId="13F1EFD2">
+            <wp:extent cx="7200000" cy="3629747"/>
+            <wp:effectExtent l="19050" t="19050" r="20320" b="27940"/>
+            <wp:docPr id="3" name="Picture 3"/>
+            <wp:cNvGraphicFramePr>
+              <a:graphicFrameLocks xmlns:a="http://schemas.openxmlformats.org/drawingml/2006/main" noChangeAspect="1"/>
+            </wp:cNvGraphicFramePr>
+            <a:graphic xmlns:a="http://schemas.openxmlformats.org/drawingml/2006/main">
+              <a:graphicData uri="http://schemas.openxmlformats.org/drawingml/2006/picture">
+                <pic:pic xmlns:pic="http://schemas.openxmlformats.org/drawingml/2006/picture">
+                  <pic:nvPicPr>
+                    <pic:cNvPr id="0" name="Picture 3"/>
+                    <pic:cNvPicPr>
+                      <a:picLocks noChangeAspect="1" noChangeArrowheads="1"/>
+                    </pic:cNvPicPr>
+                  </pic:nvPicPr>
+                  <pic:blipFill>
+                    <a:blip r:embed="rId14" cstate="print">
+                      <a:extLst>
+                        <a:ext uri="{28A0092B-C50C-407E-A947-70E740481C1C}">
+                          <a14:useLocalDpi xmlns:a14="http://schemas.microsoft.com/office/drawing/2010/main" val="0"/>
+                        </a:ext>
+                      </a:extLst>
+                    </a:blip>
+                    <a:srcRect/>
+                    <a:stretch>
+                      <a:fillRect/>
+                    </a:stretch>
+                  </pic:blipFill>
+                  <pic:spPr bwMode="auto">
+                    <a:xfrm>
+                      <a:off x="0" y="0"/>
+                      <a:ext cx="7200000" cy="3629747"/>
+                    </a:xfrm>
+                    <a:prstGeom prst="rect">
+                      <a:avLst/>
+                    </a:prstGeom>
+                    <a:noFill/>
+                    <a:ln w="12700">
+                      <a:solidFill>
+                        <a:schemeClr val="tx1"/>
+                      </a:solidFill>
+                    </a:ln>
+                  </pic:spPr>
+                </pic:pic>
+              </a:graphicData>
+            </a:graphic>
+          </wp:inline>
+        </w:drawing>
+      </w:r>
+    </w:p>
+    <w:p>
+      <w:pPr>
+        <w:pStyle w:val="PhDNormal2"/>
+        <w:tabs>
+          <w:tab w:val="clear" w:pos="1418"/>
+        </w:tabs>
+        <w:spacing w:after="0"/>
+        <w:ind w:left="-1134"/>
+        <w:jc w:val="center"/>
+        <w:rPr>
+          <w:i/>
+        </w:rPr>
+      </w:pPr>
+      <w:r>
+        <w:rPr>
+          <w:i/>
+        </w:rPr>
+        <w:t>Figure xxx. Architecture of the Kinder Food Finder system</w:t>
+      </w:r>
+    </w:p>
+    <w:p>
+      <w:pPr>
+        <w:pStyle w:val="Heading2"/>
+        <w:keepLines w:val="0"/>
+        <w:numPr>
+          <w:ilvl w:val="1"/>
+          <w:numId w:val="2"/>
+        </w:numPr>
+        <w:spacing w:before="240" w:after="240" w:line="240" w:lineRule="auto"/>
+        <w:rPr>
+          <w:rFonts w:ascii="Times New Roman" w:hAnsi="Times New Roman" w:cs="Times New Roman"/>
+          <w:b/>
+          <w:color w:val="000000" w:themeColor="text1"/>
+          <w:sz w:val="28"/>
+          <w:szCs w:val="28"/>
+          <w:u w:val="single"/>
+        </w:rPr>
+      </w:pPr>
+      <w:r>
+        <w:rPr>
+          <w:rFonts w:ascii="Times New Roman" w:hAnsi="Times New Roman" w:cs="Times New Roman"/>
+          <w:b/>
+          <w:color w:val="000000" w:themeColor="text1"/>
+          <w:sz w:val="28"/>
+          <w:szCs w:val="28"/>
+          <w:u w:val="single"/>
+        </w:rPr>
+        <w:t>Kinder Food Finder Mobile Application</w:t>
+      </w:r>
+    </w:p>
+    <w:p>
+      <w:pPr>
+        <w:pStyle w:val="Heading2"/>
+        <w:keepLines w:val="0"/>
+        <w:numPr>
+          <w:ilvl w:val="1"/>
+          <w:numId w:val="2"/>
+        </w:numPr>
+        <w:spacing w:before="240" w:after="240" w:line="240" w:lineRule="auto"/>
+        <w:rPr>
+          <w:rFonts w:ascii="Times New Roman" w:hAnsi="Times New Roman" w:cs="Times New Roman"/>
+          <w:b/>
+          <w:color w:val="000000" w:themeColor="text1"/>
+          <w:sz w:val="28"/>
+          <w:szCs w:val="28"/>
+          <w:u w:val="single"/>
+        </w:rPr>
+      </w:pPr>
+      <w:r>
+        <w:rPr>
+          <w:rFonts w:ascii="Times New Roman" w:hAnsi="Times New Roman" w:cs="Times New Roman"/>
+          <w:b/>
+          <w:color w:val="000000" w:themeColor="text1"/>
+          <w:sz w:val="28"/>
+          <w:szCs w:val="28"/>
+          <w:u w:val="single"/>
+        </w:rPr>
+        <w:t>Kinder Food Finder Server-Side</w:t>
+      </w:r>
+    </w:p>
+    <w:p>
+      <w:pPr>
+        <w:pStyle w:val="ListParagraph"/>
+        <w:numPr>
+          <w:ilvl w:val="0"/>
+          <w:numId w:val="21"/>
+        </w:numPr>
+        <w:ind w:left="1276" w:hanging="709"/>
+        <w:rPr>
+          <w:rFonts w:ascii="Times New Roman" w:hAnsi="Times New Roman" w:cs="Times New Roman"/>
+          <w:b/>
+          <w:sz w:val="24"/>
+          <w:szCs w:val="24"/>
+        </w:rPr>
+      </w:pPr>
+      <w:r>
+        <w:rPr>
+          <w:rFonts w:ascii="Times New Roman" w:hAnsi="Times New Roman" w:cs="Times New Roman"/>
+          <w:b/>
+          <w:sz w:val="24"/>
+          <w:szCs w:val="24"/>
+        </w:rPr>
+        <w:t xml:space="preserve">Structure </w:t>
+      </w:r>
+      <w:r>
+        <w:rPr>
+          <w:rFonts w:ascii="Times New Roman" w:hAnsi="Times New Roman" w:cs="Times New Roman"/>
+          <w:b/>
+          <w:sz w:val="24"/>
+          <w:szCs w:val="24"/>
+        </w:rPr>
+        <w:t>of the server-side:</w:t>
+      </w:r>
+    </w:p>
+    <w:p>
+      <w:pPr>
+        <w:pStyle w:val="PhDNormal2"/>
+        <w:numPr>
+          <w:ilvl w:val="0"/>
+          <w:numId w:val="7"/>
+        </w:numPr>
+        <w:tabs>
+          <w:tab w:val="clear" w:pos="1418"/>
+        </w:tabs>
+        <w:spacing w:after="0"/>
+        <w:ind w:left="993" w:hanging="426"/>
+        <w:jc w:val="left"/>
+      </w:pPr>
+      <w:r>
+        <w:t xml:space="preserve">The Kinder Food Finder </w:t>
+      </w:r>
+      <w:r>
+        <w:t>Web server is developed</w:t>
+      </w:r>
+      <w:r>
+        <w:t xml:space="preserve"> </w:t>
+      </w:r>
+      <w:r>
+        <w:t xml:space="preserve">in accordance with the Model </w:t>
+      </w:r>
+      <w:r>
+        <w:t>– View –</w:t>
+      </w:r>
+      <w:r>
+        <w:t xml:space="preserve"> Control</w:t>
+      </w:r>
+      <w:r>
+        <w:t>ler</w:t>
+      </w:r>
+      <w:r>
+        <w:t xml:space="preserve"> (MVC)</w:t>
+      </w:r>
+      <w:r>
+        <w:t xml:space="preserve"> framework</w:t>
+      </w:r>
+      <w:r>
+        <w:t>, which is widely adopted in developing Web application</w:t>
+      </w:r>
+      <w:r>
+        <w:t xml:space="preserve"> (</w:t>
+      </w:r>
+      <w:r>
+        <w:rPr>
+          <w:szCs w:val="24"/>
+        </w:rPr>
+        <w:t>Model View Controller Pattern</w:t>
+      </w:r>
+      <w:r>
+        <w:rPr>
+          <w:szCs w:val="24"/>
+        </w:rPr>
+        <w:t>,</w:t>
+      </w:r>
+      <w:r>
+        <w:rPr>
+          <w:szCs w:val="24"/>
+        </w:rPr>
+        <w:t xml:space="preserve"> 2015</w:t>
+      </w:r>
+      <w:r>
+        <w:t>)</w:t>
+      </w:r>
+      <w:r>
+        <w:t>.</w:t>
+      </w:r>
+      <w:r>
+        <w:t xml:space="preserve"> In MVC, </w:t>
+      </w:r>
+      <w:r>
+        <w:rPr>
+          <w:i/>
+        </w:rPr>
+        <w:t>model</w:t>
+      </w:r>
+      <w:r>
+        <w:t xml:space="preserve"> indicates the data schemas that are used in later; For instance, we have mentioned a lot about </w:t>
+      </w:r>
+      <w:r>
+        <w:rPr>
+          <w:b/>
+        </w:rPr>
+        <w:t>livestock brand</w:t>
+      </w:r>
+      <w:r>
+        <w:rPr>
+          <w:b/>
+        </w:rPr>
+        <w:t xml:space="preserve"> </w:t>
+      </w:r>
+      <w:r>
+        <w:t xml:space="preserve">in this report; Hence, applying the same concept to the Web application, the model will help define the structure of the brand </w:t>
+      </w:r>
+      <w:r>
+        <w:t>(</w:t>
+      </w:r>
+      <w:r>
+        <w:t>F</w:t>
+      </w:r>
+      <w:r>
+        <w:t>ields and attributes</w:t>
+      </w:r>
+      <w:r>
+        <w:t xml:space="preserve"> that</w:t>
+      </w:r>
+      <w:r>
+        <w:t xml:space="preserve"> a brand should have</w:t>
+      </w:r>
+      <w:r>
+        <w:t>: Brand name, accreditation, rating, etc.</w:t>
+      </w:r>
+      <w:r>
+        <w:t>)</w:t>
+      </w:r>
+      <w:r>
+        <w:t xml:space="preserve">. Furthermore, the </w:t>
+      </w:r>
+      <w:r>
+        <w:rPr>
+          <w:i/>
+        </w:rPr>
+        <w:t>model</w:t>
+      </w:r>
+      <w:r>
+        <w:t xml:space="preserve"> also </w:t>
+      </w:r>
+      <w:r>
+        <w:t xml:space="preserve">provides the </w:t>
+      </w:r>
+      <w:r>
+        <w:rPr>
+          <w:i/>
+        </w:rPr>
+        <w:t>controller</w:t>
+      </w:r>
+      <w:r>
+        <w:t xml:space="preserve"> access to the database.</w:t>
+      </w:r>
+      <w:r>
+        <w:t xml:space="preserve"> Likewise, </w:t>
+      </w:r>
+      <w:r>
+        <w:rPr>
+          <w:i/>
+        </w:rPr>
+        <w:t>controller</w:t>
+      </w:r>
+      <w:r>
+        <w:rPr>
+          <w:i/>
+        </w:rPr>
+        <w:t xml:space="preserve"> </w:t>
+      </w:r>
+      <w:r>
+        <w:t xml:space="preserve">contains multiple </w:t>
+      </w:r>
+      <w:r>
+        <w:rPr>
+          <w:b/>
+        </w:rPr>
+        <w:t>actions methods</w:t>
+      </w:r>
+      <w:r>
+        <w:t xml:space="preserve"> that could handle </w:t>
+      </w:r>
+      <w:r>
+        <w:t xml:space="preserve">incoming requests from the browser or the mobile application and interact with the </w:t>
+      </w:r>
+      <w:r>
+        <w:rPr>
+          <w:i/>
+        </w:rPr>
+        <w:t xml:space="preserve">model </w:t>
+      </w:r>
+      <w:r>
+        <w:t>to manipulate the database. Hence, after finish processing requests</w:t>
+      </w:r>
+      <w:r>
+        <w:t xml:space="preserve">, the </w:t>
+      </w:r>
+      <w:r>
+        <w:rPr>
+          <w:i/>
+        </w:rPr>
+        <w:t>controller</w:t>
+      </w:r>
+      <w:r>
+        <w:t xml:space="preserve"> will</w:t>
+      </w:r>
+      <w:r>
+        <w:t xml:space="preserve"> direct</w:t>
+      </w:r>
+      <w:r>
+        <w:t xml:space="preserve"> a </w:t>
+      </w:r>
+      <w:r>
+        <w:t xml:space="preserve">corresponding </w:t>
+      </w:r>
+      <w:r>
+        <w:t>response to the browser or mobile application</w:t>
+      </w:r>
+      <w:r>
+        <w:t xml:space="preserve">; Furthermore, depends on the type of request, the response might </w:t>
+      </w:r>
+      <w:r>
+        <w:t xml:space="preserve">be a </w:t>
+      </w:r>
+      <w:r>
+        <w:t>render</w:t>
+      </w:r>
+      <w:r>
+        <w:t>ed</w:t>
+      </w:r>
+      <w:r>
+        <w:t xml:space="preserve"> </w:t>
+      </w:r>
+      <w:r>
+        <w:rPr>
+          <w:i/>
+        </w:rPr>
+        <w:t>view</w:t>
+      </w:r>
+      <w:r>
+        <w:rPr>
+          <w:i/>
+        </w:rPr>
+        <w:t xml:space="preserve"> </w:t>
+      </w:r>
+      <w:r>
+        <w:t>to display a user interface</w:t>
+      </w:r>
+      <w:r>
+        <w:t xml:space="preserve"> for the Admin or </w:t>
+      </w:r>
+      <w:r>
+        <w:t>data</w:t>
+      </w:r>
+      <w:r>
+        <w:t xml:space="preserve"> sent</w:t>
+      </w:r>
+      <w:r>
+        <w:t xml:space="preserve"> to the mobile </w:t>
+      </w:r>
+      <w:r>
+        <w:lastRenderedPageBreak/>
+        <w:t>application.</w:t>
+      </w:r>
+      <w:r>
+        <w:t xml:space="preserve"> </w:t>
+      </w:r>
+      <w:r>
+        <w:t xml:space="preserve">Lastly, </w:t>
+      </w:r>
+      <w:r>
+        <w:rPr>
+          <w:i/>
+        </w:rPr>
+        <w:t xml:space="preserve">view </w:t>
+      </w:r>
+      <w:r>
+        <w:t xml:space="preserve">is the user interface or complex visual representation of the data in the database that enables the Admin to interact with the web-page server (The server only sends data to the mobile application and does not display any </w:t>
+      </w:r>
+      <w:r>
+        <w:rPr>
+          <w:i/>
+        </w:rPr>
+        <w:t>view</w:t>
+      </w:r>
+      <w:r>
+        <w:t>)</w:t>
+      </w:r>
+      <w:r>
+        <w:t>.</w:t>
+      </w:r>
+    </w:p>
+    <w:p>
+      <w:pPr>
+        <w:pStyle w:val="PhDNormal2"/>
+        <w:tabs>
+          <w:tab w:val="clear" w:pos="1418"/>
+        </w:tabs>
+        <w:spacing w:after="0"/>
+        <w:ind w:left="-1134"/>
+        <w:jc w:val="left"/>
+      </w:pPr>
+      <w:r>
+        <w:rPr>
+          <w:noProof/>
+        </w:rPr>
+        <w:drawing>
+          <wp:inline distT="0" distB="0" distL="0" distR="0" wp14:anchorId="19047C7D" wp14:editId="36A70494">
+            <wp:extent cx="7200000" cy="4112075"/>
+            <wp:effectExtent l="19050" t="19050" r="20320" b="22225"/>
+            <wp:docPr id="4" name="Picture 4"/>
+            <wp:cNvGraphicFramePr>
+              <a:graphicFrameLocks xmlns:a="http://schemas.openxmlformats.org/drawingml/2006/main" noChangeAspect="1"/>
+            </wp:cNvGraphicFramePr>
+            <a:graphic xmlns:a="http://schemas.openxmlformats.org/drawingml/2006/main">
+              <a:graphicData uri="http://schemas.openxmlformats.org/drawingml/2006/picture">
+                <pic:pic xmlns:pic="http://schemas.openxmlformats.org/drawingml/2006/picture">
+                  <pic:nvPicPr>
+                    <pic:cNvPr id="0" name="Picture 3"/>
+                    <pic:cNvPicPr>
+                      <a:picLocks noChangeAspect="1" noChangeArrowheads="1"/>
+                    </pic:cNvPicPr>
+                  </pic:nvPicPr>
+                  <pic:blipFill>
+                    <a:blip r:embed="rId15" cstate="print">
+                      <a:extLst>
+                        <a:ext uri="{28A0092B-C50C-407E-A947-70E740481C1C}">
+                          <a14:useLocalDpi xmlns:a14="http://schemas.microsoft.com/office/drawing/2010/main" val="0"/>
+                        </a:ext>
+                      </a:extLst>
+                    </a:blip>
+                    <a:srcRect/>
+                    <a:stretch>
+                      <a:fillRect/>
+                    </a:stretch>
+                  </pic:blipFill>
+                  <pic:spPr bwMode="auto">
+                    <a:xfrm>
+                      <a:off x="0" y="0"/>
+                      <a:ext cx="7200000" cy="4112075"/>
+                    </a:xfrm>
+                    <a:prstGeom prst="rect">
+                      <a:avLst/>
+                    </a:prstGeom>
+                    <a:noFill/>
+                    <a:ln w="12700">
+                      <a:solidFill>
+                        <a:schemeClr val="tx1"/>
+                      </a:solidFill>
+                    </a:ln>
+                  </pic:spPr>
+                </pic:pic>
+              </a:graphicData>
+            </a:graphic>
+          </wp:inline>
+        </w:drawing>
+      </w:r>
+    </w:p>
+    <w:p>
+      <w:pPr>
+        <w:pStyle w:val="PhDNormal2"/>
+        <w:tabs>
+          <w:tab w:val="clear" w:pos="1418"/>
+        </w:tabs>
+        <w:spacing w:after="0"/>
+        <w:ind w:left="-1134"/>
+        <w:jc w:val="center"/>
+        <w:rPr>
+          <w:i/>
+        </w:rPr>
+      </w:pPr>
+      <w:r>
+        <w:rPr>
+          <w:i/>
+        </w:rPr>
+        <w:t xml:space="preserve">Figure xxx. </w:t>
+      </w:r>
+      <w:r>
+        <w:rPr>
+          <w:i/>
+        </w:rPr>
+        <w:t>Structure of the Kinder Food Finder Server-side</w:t>
+      </w:r>
+    </w:p>
+    <w:p>
+      <w:pPr>
+        <w:pStyle w:val="PhDNormal2"/>
+        <w:tabs>
+          <w:tab w:val="clear" w:pos="1418"/>
+        </w:tabs>
+        <w:spacing w:after="0"/>
+        <w:ind w:left="-1134"/>
+        <w:jc w:val="center"/>
+        <w:rPr>
+          <w:i/>
+        </w:rPr>
+      </w:pPr>
+    </w:p>
+    <w:p>
+      <w:pPr>
+        <w:pStyle w:val="PhDNormal2"/>
+        <w:numPr>
+          <w:ilvl w:val="0"/>
+          <w:numId w:val="7"/>
+        </w:numPr>
+        <w:tabs>
+          <w:tab w:val="clear" w:pos="1418"/>
+        </w:tabs>
+        <w:spacing w:after="0"/>
+        <w:ind w:left="993" w:hanging="426"/>
+        <w:jc w:val="left"/>
+      </w:pPr>
+      <w:r>
+        <w:t xml:space="preserve">Beside the main components of the MVC framework, router is an add-in item that </w:t>
+      </w:r>
+      <w:r>
+        <w:t xml:space="preserve">links the HTTP URL connection with the relevant </w:t>
+      </w:r>
+      <w:r>
+        <w:rPr>
+          <w:i/>
+        </w:rPr>
+        <w:t>controller</w:t>
+      </w:r>
+      <w:r>
+        <w:rPr>
+          <w:i/>
+        </w:rPr>
+        <w:t xml:space="preserve">. </w:t>
+      </w:r>
+      <w:r>
+        <w:t xml:space="preserve">For instance, when the </w:t>
+      </w:r>
+      <w:r>
+        <w:t>A</w:t>
+      </w:r>
+      <w:r>
+        <w:t xml:space="preserve">dmin wants to </w:t>
+      </w:r>
+      <w:r>
+        <w:t>go to the brand management page</w:t>
+      </w:r>
+      <w:r>
+        <w:t xml:space="preserve"> through</w:t>
+      </w:r>
+      <w:r>
+        <w:t xml:space="preserve"> the controller </w:t>
+      </w:r>
+      <w:proofErr w:type="spellStart"/>
+      <w:r>
+        <w:rPr>
+          <w:b/>
+        </w:rPr>
+        <w:t>databaseManagement</w:t>
+      </w:r>
+      <w:proofErr w:type="spellEnd"/>
+      <w:r>
+        <w:t xml:space="preserve">, he/ or she can access </w:t>
+      </w:r>
+      <w:r>
+        <w:t>to it by typing</w:t>
+      </w:r>
+      <w:r>
+        <w:t xml:space="preserve"> the URL “&lt;protocol + host name of the server&gt;/</w:t>
+      </w:r>
+      <w:proofErr w:type="spellStart"/>
+      <w:r>
+        <w:t>dbmanagement</w:t>
+      </w:r>
+      <w:proofErr w:type="spellEnd"/>
+      <w:r>
+        <w:t>”</w:t>
+      </w:r>
+      <w:r>
+        <w:t xml:space="preserve"> in the Web browser</w:t>
+      </w:r>
+      <w:r>
+        <w:t xml:space="preserve">; </w:t>
+      </w:r>
+      <w:r>
+        <w:t>In turn, t</w:t>
+      </w:r>
+      <w:r>
+        <w:t>he router will identify and call the controller that the Adm</w:t>
+      </w:r>
+      <w:r>
+        <w:t>in needs.</w:t>
+      </w:r>
+    </w:p>
+    <w:p>
+      <w:pPr>
+        <w:pStyle w:val="PhDNormal2"/>
+        <w:numPr>
+          <w:ilvl w:val="0"/>
+          <w:numId w:val="7"/>
+        </w:numPr>
+        <w:tabs>
+          <w:tab w:val="clear" w:pos="1418"/>
+        </w:tabs>
+        <w:spacing w:after="0"/>
+        <w:ind w:left="993" w:hanging="426"/>
+        <w:jc w:val="left"/>
+      </w:pPr>
+      <w:r>
+        <w:t xml:space="preserve">Model-View-Controller framework is adopted due to its popularity and modularity. In specific, </w:t>
+      </w:r>
+      <w:r>
+        <w:t>by separating components, MVC framework enables each project team member to work on different parts of the server-side and combine all individual part together upon completion.</w:t>
+      </w:r>
+    </w:p>
+    <w:p>
+      <w:pPr>
+        <w:pStyle w:val="PhDNormal2"/>
+        <w:tabs>
+          <w:tab w:val="clear" w:pos="1418"/>
+        </w:tabs>
+        <w:spacing w:after="0"/>
+        <w:ind w:left="993"/>
+        <w:jc w:val="left"/>
+      </w:pPr>
+    </w:p>
+    <w:p>
+      <w:pPr>
+        <w:pStyle w:val="ListParagraph"/>
+        <w:numPr>
+          <w:ilvl w:val="0"/>
+          <w:numId w:val="21"/>
+        </w:numPr>
+        <w:ind w:left="1276" w:hanging="709"/>
+        <w:rPr>
+          <w:rFonts w:ascii="Times New Roman" w:hAnsi="Times New Roman" w:cs="Times New Roman"/>
+          <w:b/>
+          <w:sz w:val="24"/>
+          <w:szCs w:val="24"/>
+        </w:rPr>
+      </w:pPr>
+      <w:r>
+        <w:rPr>
+          <w:rFonts w:ascii="Times New Roman" w:hAnsi="Times New Roman" w:cs="Times New Roman"/>
+          <w:b/>
+          <w:sz w:val="24"/>
+          <w:szCs w:val="24"/>
+        </w:rPr>
+        <w:lastRenderedPageBreak/>
+        <w:t>Technology</w:t>
+      </w:r>
+    </w:p>
+    <w:tbl>
+      <w:tblPr>
+        <w:tblStyle w:val="TableGrid"/>
+        <w:tblW w:w="0" w:type="auto"/>
+        <w:tblInd w:w="567" w:type="dxa"/>
+        <w:tblLook w:val="04A0" w:firstRow="1" w:lastRow="0" w:firstColumn="1" w:lastColumn="0" w:noHBand="0" w:noVBand="1"/>
+      </w:tblPr>
+      <w:tblGrid>
+        <w:gridCol w:w="1696"/>
+        <w:gridCol w:w="6753"/>
+      </w:tblGrid>
+      <w:tr>
+        <w:tc>
+          <w:tcPr>
+            <w:tcW w:w="1696" w:type="dxa"/>
+            <w:shd w:val="clear" w:color="auto" w:fill="FFE600"/>
+          </w:tcPr>
+          <w:p>
+            <w:pPr>
+              <w:jc w:val="center"/>
+              <w:rPr>
+                <w:b/>
+                <w:sz w:val="24"/>
+                <w:szCs w:val="24"/>
+              </w:rPr>
+            </w:pPr>
+            <w:r>
+              <w:rPr>
+                <w:b/>
+                <w:sz w:val="24"/>
+                <w:szCs w:val="24"/>
+              </w:rPr>
+              <w:t>Technology</w:t>
+            </w:r>
+          </w:p>
+        </w:tc>
+        <w:tc>
+          <w:tcPr>
+            <w:tcW w:w="6753" w:type="dxa"/>
+            <w:shd w:val="clear" w:color="auto" w:fill="FFE600"/>
+          </w:tcPr>
+          <w:p>
+            <w:pPr>
+              <w:jc w:val="center"/>
+              <w:rPr>
+                <w:b/>
+                <w:sz w:val="24"/>
+                <w:szCs w:val="24"/>
+              </w:rPr>
+            </w:pPr>
+            <w:r>
+              <w:rPr>
+                <w:b/>
+                <w:sz w:val="24"/>
+                <w:szCs w:val="24"/>
+              </w:rPr>
+              <w:t>Description</w:t>
+            </w:r>
+          </w:p>
+        </w:tc>
+      </w:tr>
+      <w:tr>
+        <w:tc>
+          <w:tcPr>
+            <w:tcW w:w="1696" w:type="dxa"/>
+          </w:tcPr>
+          <w:p>
+            <w:pPr>
+              <w:jc w:val="center"/>
+              <w:rPr>
+                <w:b/>
+                <w:sz w:val="24"/>
+                <w:szCs w:val="24"/>
+              </w:rPr>
+            </w:pPr>
+            <w:r>
+              <w:rPr>
+                <w:b/>
+                <w:sz w:val="24"/>
+                <w:szCs w:val="24"/>
+              </w:rPr>
+              <w:t>MongoDB</w:t>
+            </w:r>
+          </w:p>
+        </w:tc>
+        <w:tc>
+          <w:tcPr>
+            <w:tcW w:w="6753" w:type="dxa"/>
+          </w:tcPr>
+          <w:p>
+            <w:pPr>
+              <w:pStyle w:val="PhDNormal2"/>
+              <w:numPr>
+                <w:ilvl w:val="0"/>
+                <w:numId w:val="7"/>
+              </w:numPr>
+              <w:tabs>
+                <w:tab w:val="clear" w:pos="1418"/>
+              </w:tabs>
+              <w:spacing w:after="0"/>
+              <w:ind w:left="459" w:hanging="426"/>
+              <w:jc w:val="left"/>
+            </w:pPr>
+            <w:r>
+              <w:t>For the database, the project team uses MongoDB, which is a NoSQL database software that is highly compatible with JavaScript (Main programming language that is implemented for the server-side). There are various reasons as why we adopt this technology:</w:t>
+            </w:r>
+          </w:p>
+          <w:p>
+            <w:pPr>
+              <w:pStyle w:val="PhDNormal2"/>
+              <w:numPr>
+                <w:ilvl w:val="0"/>
+                <w:numId w:val="20"/>
+              </w:numPr>
+              <w:tabs>
+                <w:tab w:val="clear" w:pos="1418"/>
+              </w:tabs>
+              <w:spacing w:after="0"/>
+              <w:ind w:left="1026" w:hanging="567"/>
+              <w:jc w:val="left"/>
+            </w:pPr>
+            <w:r>
+              <w:t>MongoDB is a Binary JSON data storage which illustrates the structure of single object unambiguously.</w:t>
+            </w:r>
+          </w:p>
+          <w:p>
+            <w:pPr>
+              <w:pStyle w:val="PhDNormal2"/>
+              <w:numPr>
+                <w:ilvl w:val="0"/>
+                <w:numId w:val="20"/>
+              </w:numPr>
+              <w:tabs>
+                <w:tab w:val="clear" w:pos="1418"/>
+              </w:tabs>
+              <w:spacing w:after="0"/>
+              <w:ind w:left="1026" w:hanging="567"/>
+              <w:jc w:val="left"/>
+            </w:pPr>
+            <w:r>
+              <w:t>MongoDB also removes the need of complex join function from the development of the server.</w:t>
+            </w:r>
+          </w:p>
+          <w:p>
+            <w:pPr>
+              <w:pStyle w:val="PhDNormal2"/>
+              <w:numPr>
+                <w:ilvl w:val="0"/>
+                <w:numId w:val="20"/>
+              </w:numPr>
+              <w:tabs>
+                <w:tab w:val="clear" w:pos="1418"/>
+              </w:tabs>
+              <w:spacing w:after="0"/>
+              <w:ind w:left="1026" w:hanging="567"/>
+              <w:jc w:val="left"/>
+            </w:pPr>
+            <w:r>
+              <w:rPr>
+                <w:b/>
+              </w:rPr>
+              <w:t>Location based data</w:t>
+            </w:r>
+            <w:r>
+              <w:t>. MongoDB natively supports geo-spatial coordinates and data indexing accordingly.</w:t>
+            </w:r>
+          </w:p>
+          <w:p>
+            <w:pPr>
+              <w:pStyle w:val="PhDNormal2"/>
+              <w:numPr>
+                <w:ilvl w:val="0"/>
+                <w:numId w:val="20"/>
+              </w:numPr>
+              <w:tabs>
+                <w:tab w:val="clear" w:pos="1418"/>
+              </w:tabs>
+              <w:spacing w:after="0"/>
+              <w:ind w:left="1026" w:hanging="567"/>
+              <w:jc w:val="left"/>
+            </w:pPr>
+            <w:r>
+              <w:t>A strong, active community with many tutorials and examples available online.</w:t>
+            </w:r>
+          </w:p>
+          <w:p>
+            <w:pPr>
+              <w:pStyle w:val="PhDNormal2"/>
+              <w:numPr>
+                <w:ilvl w:val="0"/>
+                <w:numId w:val="20"/>
+              </w:numPr>
+              <w:tabs>
+                <w:tab w:val="clear" w:pos="1418"/>
+              </w:tabs>
+              <w:spacing w:after="0"/>
+              <w:ind w:left="1026" w:hanging="567"/>
+              <w:jc w:val="left"/>
+            </w:pPr>
+            <w:r>
+              <w:t>Uses internal memory for storing the (windowed) working set, enabling faster access of data</w:t>
+            </w:r>
+            <w:r>
+              <w:t>.</w:t>
+            </w:r>
+          </w:p>
+          <w:p>
+            <w:pPr>
+              <w:rPr>
+                <w:b/>
+                <w:sz w:val="24"/>
+                <w:szCs w:val="24"/>
+              </w:rPr>
+            </w:pPr>
+          </w:p>
+        </w:tc>
+      </w:tr>
+      <w:tr>
+        <w:tc>
+          <w:tcPr>
+            <w:tcW w:w="1696" w:type="dxa"/>
+          </w:tcPr>
+          <w:p>
+            <w:pPr>
+              <w:jc w:val="center"/>
+              <w:rPr>
+                <w:b/>
+                <w:sz w:val="24"/>
+                <w:szCs w:val="24"/>
+              </w:rPr>
+            </w:pPr>
+            <w:r>
+              <w:rPr>
+                <w:b/>
+                <w:sz w:val="24"/>
+                <w:szCs w:val="24"/>
+              </w:rPr>
+              <w:t>JavaScript</w:t>
+            </w:r>
+          </w:p>
+        </w:tc>
+        <w:tc>
+          <w:tcPr>
+            <w:tcW w:w="6753" w:type="dxa"/>
+          </w:tcPr>
+          <w:p>
+            <w:pPr>
+              <w:pStyle w:val="PhDNormal2"/>
+              <w:numPr>
+                <w:ilvl w:val="0"/>
+                <w:numId w:val="7"/>
+              </w:numPr>
+              <w:tabs>
+                <w:tab w:val="clear" w:pos="1418"/>
+              </w:tabs>
+              <w:spacing w:after="0"/>
+              <w:ind w:left="459" w:hanging="426"/>
+              <w:jc w:val="left"/>
+            </w:pPr>
+            <w:r>
+              <w:t xml:space="preserve">On the other hand, as mentioned above, most features of the server-side are developed using JavaScript programming language; JavaScript (JS) is a dynamic and powerful programming language for web applications. According to </w:t>
+            </w:r>
+            <w:r>
+              <w:t>Herron (2011</w:t>
+            </w:r>
+            <w:r>
+              <w:t>), JS possesses multiple advantages which make it attractive to the Web development community:</w:t>
+            </w:r>
+          </w:p>
+          <w:p>
+            <w:pPr>
+              <w:pStyle w:val="PhDNormal2"/>
+              <w:numPr>
+                <w:ilvl w:val="0"/>
+                <w:numId w:val="20"/>
+              </w:numPr>
+              <w:tabs>
+                <w:tab w:val="clear" w:pos="1418"/>
+              </w:tabs>
+              <w:spacing w:after="0"/>
+              <w:ind w:left="1026" w:hanging="567"/>
+              <w:jc w:val="left"/>
+            </w:pPr>
+            <w:r>
+              <w:t>JavaScript can be applied to develop both frontend and backend of the Web application.</w:t>
+            </w:r>
+          </w:p>
+          <w:p>
+            <w:pPr>
+              <w:pStyle w:val="PhDNormal2"/>
+              <w:numPr>
+                <w:ilvl w:val="0"/>
+                <w:numId w:val="20"/>
+              </w:numPr>
+              <w:tabs>
+                <w:tab w:val="clear" w:pos="1418"/>
+              </w:tabs>
+              <w:spacing w:after="0"/>
+              <w:ind w:left="1026" w:hanging="567"/>
+              <w:jc w:val="left"/>
+            </w:pPr>
+            <w:r>
+              <w:t>Common testing and quality reporting tools for both backend and frontend.</w:t>
+            </w:r>
+          </w:p>
+          <w:p>
+            <w:pPr>
+              <w:pStyle w:val="PhDNormal2"/>
+              <w:numPr>
+                <w:ilvl w:val="0"/>
+                <w:numId w:val="20"/>
+              </w:numPr>
+              <w:tabs>
+                <w:tab w:val="clear" w:pos="1418"/>
+              </w:tabs>
+              <w:spacing w:after="0"/>
+              <w:ind w:left="1026" w:hanging="567"/>
+              <w:jc w:val="left"/>
+            </w:pPr>
+            <w:r>
+              <w:t>Adopt common data format (JSON) for both server and the frontend.</w:t>
+            </w:r>
+          </w:p>
+          <w:p>
+            <w:pPr>
+              <w:pStyle w:val="PhDNormal2"/>
+              <w:numPr>
+                <w:ilvl w:val="0"/>
+                <w:numId w:val="20"/>
+              </w:numPr>
+              <w:tabs>
+                <w:tab w:val="clear" w:pos="1418"/>
+              </w:tabs>
+              <w:spacing w:after="0"/>
+              <w:ind w:left="1026" w:hanging="567"/>
+              <w:jc w:val="left"/>
+              <w:rPr>
+                <w:b/>
+                <w:szCs w:val="24"/>
+              </w:rPr>
+            </w:pPr>
+            <w:r>
+              <w:t>Have several libraries that support the development of both backend and frontend.</w:t>
+            </w:r>
+          </w:p>
+        </w:tc>
+      </w:tr>
+      <w:tr>
+        <w:tc>
+          <w:tcPr>
+            <w:tcW w:w="1696" w:type="dxa"/>
+          </w:tcPr>
+          <w:p>
+            <w:pPr>
+              <w:jc w:val="center"/>
+              <w:rPr>
+                <w:b/>
+                <w:sz w:val="24"/>
+                <w:szCs w:val="24"/>
+              </w:rPr>
+            </w:pPr>
+            <w:r>
+              <w:rPr>
+                <w:b/>
+                <w:sz w:val="24"/>
+                <w:szCs w:val="24"/>
+              </w:rPr>
+              <w:t>Node.js and Express.js</w:t>
+            </w:r>
+          </w:p>
+        </w:tc>
+        <w:tc>
+          <w:tcPr>
+            <w:tcW w:w="6753" w:type="dxa"/>
+          </w:tcPr>
+          <w:p>
+            <w:pPr>
+              <w:pStyle w:val="PhDNormal2"/>
+              <w:numPr>
+                <w:ilvl w:val="0"/>
+                <w:numId w:val="7"/>
+              </w:numPr>
+              <w:tabs>
+                <w:tab w:val="clear" w:pos="1418"/>
+              </w:tabs>
+              <w:spacing w:after="0"/>
+              <w:ind w:left="459" w:hanging="426"/>
+              <w:jc w:val="left"/>
+              <w:rPr>
+                <w:b/>
+                <w:szCs w:val="24"/>
+              </w:rPr>
+            </w:pPr>
+            <w:r>
+              <w:rPr>
+                <w:szCs w:val="24"/>
+              </w:rPr>
+              <w:t xml:space="preserve">Though Node.js and Express.js are only </w:t>
+            </w:r>
+            <w:r>
+              <w:rPr>
+                <w:szCs w:val="24"/>
+              </w:rPr>
+              <w:t>platforms</w:t>
+            </w:r>
+            <w:r>
+              <w:rPr>
+                <w:szCs w:val="24"/>
+              </w:rPr>
+              <w:t>/ frameworks</w:t>
+            </w:r>
+            <w:r>
+              <w:rPr>
+                <w:szCs w:val="24"/>
+              </w:rPr>
+              <w:t xml:space="preserve"> of JavaScript</w:t>
+            </w:r>
+            <w:r>
+              <w:rPr>
+                <w:szCs w:val="24"/>
+              </w:rPr>
+              <w:t xml:space="preserve">. It is worth noticing that </w:t>
+            </w:r>
+            <w:r>
+              <w:rPr>
+                <w:szCs w:val="24"/>
+              </w:rPr>
+              <w:t xml:space="preserve">Node.js and </w:t>
+            </w:r>
+            <w:r>
+              <w:rPr>
+                <w:szCs w:val="24"/>
+              </w:rPr>
+              <w:lastRenderedPageBreak/>
+              <w:t xml:space="preserve">Express.js </w:t>
+            </w:r>
+            <w:r>
+              <w:rPr>
+                <w:szCs w:val="24"/>
+              </w:rPr>
+              <w:t xml:space="preserve">enable developers to build scalable </w:t>
+            </w:r>
+            <w:r>
+              <w:rPr>
+                <w:szCs w:val="24"/>
+              </w:rPr>
+              <w:t>web application faster</w:t>
+            </w:r>
+            <w:r>
+              <w:rPr>
+                <w:szCs w:val="24"/>
+              </w:rPr>
+              <w:t>; In specific, the web application developed by this technology has proved to be simpler, low memory consumption and high throughput. Furthermore, implementing Node.js, the server will use one single thread to handle several incoming requests and ensure that all operations are performed asynchronously</w:t>
+            </w:r>
+            <w:r>
+              <w:rPr>
+                <w:szCs w:val="24"/>
+              </w:rPr>
+              <w:t xml:space="preserve"> and efficiently.</w:t>
+            </w:r>
+          </w:p>
+        </w:tc>
+      </w:tr>
+      <w:tr>
+        <w:tc>
+          <w:tcPr>
+            <w:tcW w:w="1696" w:type="dxa"/>
+          </w:tcPr>
+          <w:p>
+            <w:pPr>
+              <w:jc w:val="center"/>
+              <w:rPr>
+                <w:b/>
+                <w:sz w:val="24"/>
+                <w:szCs w:val="24"/>
+              </w:rPr>
+            </w:pPr>
+            <w:r>
+              <w:rPr>
+                <w:b/>
+                <w:sz w:val="24"/>
+                <w:szCs w:val="24"/>
+              </w:rPr>
+              <w:lastRenderedPageBreak/>
+              <w:t>Other programming languages/ technologies</w:t>
+            </w:r>
+          </w:p>
+        </w:tc>
+        <w:tc>
+          <w:tcPr>
+            <w:tcW w:w="6753" w:type="dxa"/>
+          </w:tcPr>
+          <w:p>
+            <w:pPr>
+              <w:pStyle w:val="PhDNormal2"/>
+              <w:numPr>
+                <w:ilvl w:val="0"/>
+                <w:numId w:val="7"/>
+              </w:numPr>
+              <w:tabs>
+                <w:tab w:val="clear" w:pos="1418"/>
+              </w:tabs>
+              <w:spacing w:after="0"/>
+              <w:ind w:left="459" w:hanging="426"/>
+              <w:jc w:val="left"/>
+              <w:rPr>
+                <w:szCs w:val="24"/>
+              </w:rPr>
+            </w:pPr>
+            <w:r>
+              <w:rPr>
+                <w:szCs w:val="24"/>
+              </w:rPr>
+              <w:t xml:space="preserve">Besides the key frameworks, platforms and technologies mentioned earlier, the project team also apply other programming languages; For instances: </w:t>
+            </w:r>
+          </w:p>
+          <w:p>
+            <w:pPr>
+              <w:pStyle w:val="PhDNormal2"/>
+              <w:numPr>
+                <w:ilvl w:val="0"/>
+                <w:numId w:val="20"/>
+              </w:numPr>
+              <w:tabs>
+                <w:tab w:val="clear" w:pos="1418"/>
+              </w:tabs>
+              <w:spacing w:after="0"/>
+              <w:ind w:left="1026" w:hanging="567"/>
+              <w:jc w:val="left"/>
+              <w:rPr>
+                <w:szCs w:val="24"/>
+              </w:rPr>
+            </w:pPr>
+            <w:r>
+              <w:t xml:space="preserve">Frontend: </w:t>
+            </w:r>
+            <w:r>
+              <w:t xml:space="preserve">Pug/ HTML, CSS, </w:t>
+            </w:r>
+            <w:proofErr w:type="spellStart"/>
+            <w:r>
+              <w:t>JQuery</w:t>
+            </w:r>
+            <w:proofErr w:type="spellEnd"/>
+            <w:r>
+              <w:t>;</w:t>
+            </w:r>
+          </w:p>
+          <w:p>
+            <w:pPr>
+              <w:pStyle w:val="PhDNormal2"/>
+              <w:numPr>
+                <w:ilvl w:val="0"/>
+                <w:numId w:val="20"/>
+              </w:numPr>
+              <w:tabs>
+                <w:tab w:val="clear" w:pos="1418"/>
+              </w:tabs>
+              <w:spacing w:after="0"/>
+              <w:ind w:left="1026" w:hanging="567"/>
+              <w:jc w:val="left"/>
+              <w:rPr>
+                <w:szCs w:val="24"/>
+              </w:rPr>
+            </w:pPr>
+            <w:r>
+              <w:rPr>
+                <w:szCs w:val="24"/>
+              </w:rPr>
+              <w:t xml:space="preserve">Integrated Development Environment: </w:t>
+            </w:r>
+            <w:proofErr w:type="spellStart"/>
+            <w:r>
+              <w:rPr>
+                <w:szCs w:val="24"/>
+              </w:rPr>
+              <w:t>Intellij</w:t>
+            </w:r>
+            <w:proofErr w:type="spellEnd"/>
+            <w:r>
+              <w:rPr>
+                <w:szCs w:val="24"/>
+              </w:rPr>
+              <w:t xml:space="preserve"> DEA</w:t>
+            </w:r>
+            <w:r>
+              <w:rPr>
+                <w:szCs w:val="24"/>
+              </w:rPr>
+              <w:t>.</w:t>
+            </w:r>
+          </w:p>
+        </w:tc>
+      </w:tr>
+    </w:tbl>
+    <w:p>
+      <w:pPr>
+        <w:pStyle w:val="PhDNormal2"/>
+        <w:tabs>
+          <w:tab w:val="clear" w:pos="1418"/>
+        </w:tabs>
+        <w:spacing w:after="0"/>
+        <w:jc w:val="left"/>
+      </w:pPr>
+    </w:p>
+    <w:p>
+      <w:pPr>
+        <w:pStyle w:val="Heading1"/>
+        <w:numPr>
+          <w:ilvl w:val="0"/>
+          <w:numId w:val="2"/>
+        </w:numPr>
+      </w:pPr>
+      <w:r>
+        <w:t>DISCUSSION</w:t>
+      </w:r>
+    </w:p>
+    <w:p>
+      <w:pPr>
+        <w:pStyle w:val="Heading2"/>
+        <w:keepLines w:val="0"/>
+        <w:numPr>
+          <w:ilvl w:val="1"/>
+          <w:numId w:val="2"/>
+        </w:numPr>
+        <w:spacing w:before="240" w:after="240" w:line="240" w:lineRule="auto"/>
+        <w:rPr>
+          <w:rFonts w:ascii="Times New Roman" w:hAnsi="Times New Roman" w:cs="Times New Roman"/>
+          <w:b/>
+          <w:color w:val="000000" w:themeColor="text1"/>
+          <w:sz w:val="24"/>
+          <w:szCs w:val="24"/>
+        </w:rPr>
+      </w:pPr>
+      <w:bookmarkStart w:id="23" w:name="_Toc4748042"/>
+      <w:r>
+        <w:rPr>
+          <w:rFonts w:ascii="Times New Roman" w:hAnsi="Times New Roman" w:cs="Times New Roman"/>
+          <w:b/>
+          <w:color w:val="000000" w:themeColor="text1"/>
+          <w:sz w:val="24"/>
+          <w:szCs w:val="24"/>
+        </w:rPr>
+        <w:t>Project Deliverables</w:t>
+      </w:r>
+      <w:bookmarkEnd w:id="23"/>
+    </w:p>
+    <w:p>
+      <w:pPr>
+        <w:pStyle w:val="PhDNormal2"/>
+        <w:numPr>
+          <w:ilvl w:val="0"/>
+          <w:numId w:val="7"/>
+        </w:numPr>
+        <w:tabs>
+          <w:tab w:val="clear" w:pos="1418"/>
+        </w:tabs>
+        <w:spacing w:after="0"/>
+        <w:ind w:left="426" w:hanging="426"/>
+        <w:jc w:val="left"/>
+      </w:pPr>
+      <w:r>
         <w:t>Product-related deliverables:</w:t>
       </w:r>
     </w:p>
@@ -11761,7 +13073,7 @@
           <w:szCs w:val="24"/>
         </w:rPr>
       </w:pPr>
-      <w:bookmarkStart w:id="25" w:name="_Toc4748043"/>
+      <w:bookmarkStart w:id="24" w:name="_Toc4748043"/>
       <w:r>
         <w:rPr>
           <w:rFonts w:ascii="Times New Roman" w:hAnsi="Times New Roman" w:cs="Times New Roman"/>
@@ -11770,10 +13082,9 @@
           <w:sz w:val="24"/>
           <w:szCs w:val="24"/>
         </w:rPr>
-        <w:lastRenderedPageBreak/>
         <w:t>Implications</w:t>
       </w:r>
-      <w:bookmarkEnd w:id="25"/>
+      <w:bookmarkEnd w:id="24"/>
     </w:p>
     <w:p>
       <w:pPr>
@@ -11790,103 +13101,52 @@
         <w:jc w:val="left"/>
       </w:pPr>
       <w:r>
-        <w:t>The output of this project is expected to</w:t>
-      </w:r>
-      <w:r>
-        <w:t xml:space="preserve"> enable our client to collect users’ </w:t>
-      </w:r>
-      <w:r>
-        <w:rPr>
-          <w:noProof/>
-        </w:rPr>
-        <w:t>behaviors</w:t>
-      </w:r>
-      <w:r>
-        <w:t xml:space="preserve"> data and use that information </w:t>
-      </w:r>
-      <w:r>
-        <w:t>in researching the connection between animal welfare, consumers’ demographics</w:t>
+        <w:t>As mentioned earl</w:t>
+      </w:r>
+      <w:r>
+        <w:t>ier</w:t>
+      </w:r>
+      <w:r>
+        <w:t xml:space="preserve"> in Part 1(Introduction), </w:t>
+      </w:r>
+      <w:r>
+        <w:t>as the agriculture industry evolves</w:t>
+      </w:r>
+      <w:r>
+        <w:t>, more and more consumers want to buy</w:t>
       </w:r>
       <w:r>
         <w:t>,</w:t>
       </w:r>
       <w:r>
+        <w:t xml:space="preserve"> support</w:t>
+      </w:r>
+      <w:r>
+        <w:t xml:space="preserve"> and promote</w:t>
+      </w:r>
+      <w:r>
         <w:t xml:space="preserve"> </w:t>
       </w:r>
       <w:r>
-        <w:rPr>
-          <w:noProof/>
-        </w:rPr>
-        <w:t>and</w:t>
-      </w:r>
-      <w:r>
-        <w:t xml:space="preserve"> shopping preferences.</w:t>
-      </w:r>
-      <w:r>
-        <w:t xml:space="preserve"> In specific, by the end of this project, the client shall implement the system (Including the application, server, </w:t>
-      </w:r>
-      <w:r>
-        <w:rPr>
-          <w:noProof/>
-        </w:rPr>
-        <w:t>and</w:t>
-      </w:r>
-      <w:r>
-        <w:t xml:space="preserve"> database) and enable real users to access the services provided by the system. Hence, when users interact with the mobile </w:t>
-      </w:r>
-      <w:r>
-        <w:rPr>
-          <w:noProof/>
-        </w:rPr>
-        <w:t>app</w:t>
-      </w:r>
-      <w:r>
-        <w:t xml:space="preserve"> and search for animal welfare rating of a brand, their </w:t>
-      </w:r>
-      <w:r>
-        <w:rPr>
-          <w:noProof/>
-        </w:rPr>
-        <w:t>behavior</w:t>
-      </w:r>
-      <w:r>
-        <w:t xml:space="preserve"> will be recorded by the </w:t>
-      </w:r>
-      <w:r>
-        <w:rPr>
-          <w:noProof/>
-        </w:rPr>
-        <w:t>application</w:t>
-      </w:r>
-      <w:r>
-        <w:t xml:space="preserve"> and sent to the server. The server will </w:t>
-      </w:r>
-      <w:r>
-        <w:rPr>
-          <w:noProof/>
-        </w:rPr>
-        <w:t>record</w:t>
-      </w:r>
-      <w:r>
-        <w:t xml:space="preserve"> those data in the database, </w:t>
-      </w:r>
-      <w:r>
-        <w:rPr>
-          <w:noProof/>
-        </w:rPr>
-        <w:t>and</w:t>
-      </w:r>
-      <w:r>
-        <w:t xml:space="preserve"> the </w:t>
-      </w:r>
-      <w:r>
-        <w:rPr>
-          <w:noProof/>
-        </w:rPr>
-        <w:t>client</w:t>
-      </w:r>
-      <w:r>
-        <w:t xml:space="preserve"> can access those data to enrich the research.</w:t>
+        <w:t>livestock products</w:t>
+      </w:r>
+      <w:r>
+        <w:t xml:space="preserve"> that are animal-friendly.</w:t>
+      </w:r>
+      <w:r>
+        <w:t xml:space="preserve"> On the other hand, t</w:t>
+      </w:r>
+      <w:r>
+        <w:t xml:space="preserve">he Government and Organizations have also imposed standards and regulations on this topic. However, though many parties have contributed in animal-welfare matter, we lack an information channel that connects those efforts together. </w:t>
+      </w:r>
+      <w:r>
+        <w:t xml:space="preserve">In </w:t>
+      </w:r>
+      <w:r>
+        <w:t>short, while people are shopping for goods that were produced more humanely, they usually struggle and waste a lot of time when it comes to finding the correct brand; False claiming, labelling and advertising are the factors that confuses the supporters of the animal-welfare movement.</w:t>
+      </w:r>
+      <w:r>
+        <w:t xml:space="preserve"> </w:t>
       </w:r>
     </w:p>
     <w:p>
@@ -11904,6 +13164,294 @@
         <w:jc w:val="left"/>
       </w:pPr>
       <w:r>
+        <w:lastRenderedPageBreak/>
+        <w:t>As a result</w:t>
+      </w:r>
+      <w:r>
+        <w:t>, t</w:t>
+      </w:r>
+      <w:r>
+        <w:t>he</w:t>
+      </w:r>
+      <w:r>
+        <w:t xml:space="preserve"> Kinder Food Finder system, the</w:t>
+      </w:r>
+      <w:r>
+        <w:t xml:space="preserve"> output of this project</w:t>
+      </w:r>
+      <w:r>
+        <w:t>,</w:t>
+      </w:r>
+      <w:r>
+        <w:t xml:space="preserve"> </w:t>
+      </w:r>
+      <w:r>
+        <w:t>is expected to help solve this problem and act like as the channel that contains information about animal-welfare of different livestock products.</w:t>
+      </w:r>
+      <w:r>
+        <w:t xml:space="preserve"> </w:t>
+      </w:r>
+      <w:r>
+        <w:t>In specific, mobile device users who download and run the app will be able to access the animal-welfare rating of several brands in the market. Likewise, the rating of those products is provided by recognized</w:t>
+      </w:r>
+      <w:r>
+        <w:t xml:space="preserve"> third party</w:t>
+      </w:r>
+      <w:r>
+        <w:t xml:space="preserve"> organizations</w:t>
+      </w:r>
+      <w:r>
+        <w:t xml:space="preserve"> in Australia</w:t>
+      </w:r>
+      <w:r>
+        <w:t xml:space="preserve">; For example: </w:t>
+      </w:r>
+      <w:r>
+        <w:t>Royal Society for the Prevention of Cruelty to Animals</w:t>
+      </w:r>
+      <w:r>
+        <w:t xml:space="preserve"> (RSPCA), </w:t>
+      </w:r>
+      <w:r>
+        <w:t>National Association for Sustainable Agriculture Australia Limited</w:t>
+      </w:r>
+      <w:r>
+        <w:t xml:space="preserve"> (NASAA), </w:t>
+      </w:r>
+      <w:r>
+        <w:t xml:space="preserve">Humane Choice, Australian Certified Organic, etc. </w:t>
+      </w:r>
+      <w:r>
+        <w:t>Using the accreditations of those organizations provides the end-users of the Kinder Food Finder system with more independent and transparent information about animal living-condition.</w:t>
+      </w:r>
+    </w:p>
+    <w:p>
+      <w:pPr>
+        <w:pStyle w:val="PhDNormal2"/>
+        <w:numPr>
+          <w:ilvl w:val="0"/>
+          <w:numId w:val="7"/>
+        </w:numPr>
+        <w:tabs>
+          <w:tab w:val="clear" w:pos="1418"/>
+        </w:tabs>
+        <w:spacing w:after="0"/>
+        <w:ind w:left="426" w:hanging="426"/>
+        <w:jc w:val="left"/>
+      </w:pPr>
+      <w:r>
+        <w:t>For the consumers, they could simply access the Search and Browse features</w:t>
+      </w:r>
+      <w:r>
+        <w:t xml:space="preserve"> of the app</w:t>
+      </w:r>
+      <w:r>
+        <w:t xml:space="preserve"> as mentioned above in </w:t>
+      </w:r>
+      <w:r>
+        <w:t>part 7 (Results) and mobile device will display to them which brand has good and bad rating when it comes to treating livestock.</w:t>
+      </w:r>
+      <w:r>
+        <w:t xml:space="preserve"> Furthermore, </w:t>
+      </w:r>
+      <w:r>
+        <w:t xml:space="preserve">the ratings are classified into three tiers </w:t>
+      </w:r>
+      <w:r>
+        <w:rPr>
+          <w:b/>
+        </w:rPr>
+        <w:t>Best</w:t>
+      </w:r>
+      <w:r>
+        <w:t xml:space="preserve">, </w:t>
+      </w:r>
+      <w:r>
+        <w:rPr>
+          <w:b/>
+        </w:rPr>
+        <w:t>Good</w:t>
+      </w:r>
+      <w:r>
+        <w:t xml:space="preserve"> and </w:t>
+      </w:r>
+      <w:r>
+        <w:rPr>
+          <w:b/>
+        </w:rPr>
+        <w:t>Avoid</w:t>
+      </w:r>
+      <w:r>
+        <w:t xml:space="preserve"> respectively with accompanied explanations on the meaning of different ratings (Please have a look at figure xxx). </w:t>
+      </w:r>
+    </w:p>
+    <w:p>
+      <w:pPr>
+        <w:pStyle w:val="PhDNormal2"/>
+        <w:numPr>
+          <w:ilvl w:val="0"/>
+          <w:numId w:val="7"/>
+        </w:numPr>
+        <w:tabs>
+          <w:tab w:val="clear" w:pos="1418"/>
+        </w:tabs>
+        <w:spacing w:after="0"/>
+        <w:ind w:left="426" w:hanging="426"/>
+        <w:jc w:val="left"/>
+      </w:pPr>
+      <w:r>
+        <w:t xml:space="preserve">In addition, </w:t>
+      </w:r>
+      <w:r>
+        <w:t xml:space="preserve">the app also allows its users to access those features while being offline/ without the need of internet connection. </w:t>
+      </w:r>
+      <w:bookmarkStart w:id="25" w:name="_GoBack"/>
+      <w:bookmarkEnd w:id="25"/>
+    </w:p>
+    <w:p>
+      <w:pPr>
+        <w:pStyle w:val="PhDNormal2"/>
+        <w:numPr>
+          <w:ilvl w:val="0"/>
+          <w:numId w:val="7"/>
+        </w:numPr>
+        <w:tabs>
+          <w:tab w:val="clear" w:pos="1418"/>
+        </w:tabs>
+        <w:spacing w:after="0"/>
+        <w:ind w:left="426" w:hanging="426"/>
+        <w:jc w:val="left"/>
+      </w:pPr>
+    </w:p>
+    <w:p>
+      <w:pPr>
+        <w:pStyle w:val="PhDNormal2"/>
+        <w:numPr>
+          <w:ilvl w:val="0"/>
+          <w:numId w:val="7"/>
+        </w:numPr>
+        <w:tabs>
+          <w:tab w:val="clear" w:pos="1418"/>
+        </w:tabs>
+        <w:spacing w:after="0"/>
+        <w:ind w:left="426" w:hanging="426"/>
+        <w:jc w:val="left"/>
+      </w:pPr>
+      <w:r>
+        <w:t>is expected to</w:t>
+      </w:r>
+      <w:r>
+        <w:t xml:space="preserve"> enable our client to collect users’ </w:t>
+      </w:r>
+      <w:r>
+        <w:rPr>
+          <w:noProof/>
+        </w:rPr>
+        <w:t>behaviors</w:t>
+      </w:r>
+      <w:r>
+        <w:t xml:space="preserve"> data and use that information </w:t>
+      </w:r>
+      <w:r>
+        <w:t>in researching the connection between animal welfare, consumers’ demographics</w:t>
+      </w:r>
+      <w:r>
+        <w:t>,</w:t>
+      </w:r>
+      <w:r>
+        <w:t xml:space="preserve"> </w:t>
+      </w:r>
+      <w:r>
+        <w:rPr>
+          <w:noProof/>
+        </w:rPr>
+        <w:t>and</w:t>
+      </w:r>
+      <w:r>
+        <w:t xml:space="preserve"> shopping preferences.</w:t>
+      </w:r>
+      <w:r>
+        <w:t xml:space="preserve"> In specific, by the end of this project, the client shall implement the system (Including the application, server, </w:t>
+      </w:r>
+      <w:r>
+        <w:rPr>
+          <w:noProof/>
+        </w:rPr>
+        <w:t>and</w:t>
+      </w:r>
+      <w:r>
+        <w:t xml:space="preserve"> database) and enable real users to access the services provided by the system. Hence, when users interact with the mobile </w:t>
+      </w:r>
+      <w:r>
+        <w:rPr>
+          <w:noProof/>
+        </w:rPr>
+        <w:t>app</w:t>
+      </w:r>
+      <w:r>
+        <w:t xml:space="preserve"> and search for animal welfare rating of a brand, their </w:t>
+      </w:r>
+      <w:r>
+        <w:rPr>
+          <w:noProof/>
+        </w:rPr>
+        <w:t>behavior</w:t>
+      </w:r>
+      <w:r>
+        <w:t xml:space="preserve"> will be recorded by the </w:t>
+      </w:r>
+      <w:r>
+        <w:rPr>
+          <w:noProof/>
+        </w:rPr>
+        <w:t>application</w:t>
+      </w:r>
+      <w:r>
+        <w:t xml:space="preserve"> and sent to the server. The server will </w:t>
+      </w:r>
+      <w:r>
+        <w:rPr>
+          <w:noProof/>
+        </w:rPr>
+        <w:t>record</w:t>
+      </w:r>
+      <w:r>
+        <w:t xml:space="preserve"> those data in the database, </w:t>
+      </w:r>
+      <w:r>
+        <w:rPr>
+          <w:noProof/>
+        </w:rPr>
+        <w:t>and</w:t>
+      </w:r>
+      <w:r>
+        <w:t xml:space="preserve"> the </w:t>
+      </w:r>
+      <w:r>
+        <w:rPr>
+          <w:noProof/>
+        </w:rPr>
+        <w:t>client</w:t>
+      </w:r>
+      <w:r>
+        <w:t xml:space="preserve"> can access those data to enrich the research.</w:t>
+      </w:r>
+    </w:p>
+    <w:p>
+      <w:pPr>
+        <w:pStyle w:val="PhDNormal2"/>
+        <w:numPr>
+          <w:ilvl w:val="0"/>
+          <w:numId w:val="7"/>
+        </w:numPr>
+        <w:tabs>
+          <w:tab w:val="clear" w:pos="1418"/>
+        </w:tabs>
+        <w:spacing w:after="0"/>
+        <w:ind w:left="426" w:hanging="426"/>
+        <w:jc w:val="left"/>
+      </w:pPr>
+      <w:r>
         <w:t xml:space="preserve">Furthermore, the deliverables of this project also contribute in improving transparency regarding the living conditions of animals and help provide more information about their living </w:t>
       </w:r>
       <w:r>
@@ -11974,6 +13522,7 @@
         </w:numPr>
       </w:pPr>
       <w:r>
+        <w:lastRenderedPageBreak/>
         <w:t>LIMITATIONS AND FUTURE WORKS</w:t>
       </w:r>
     </w:p>
@@ -12036,7 +13585,7 @@
         </w:rPr>
         <w:t xml:space="preserve"> Retrieved from </w:t>
       </w:r>
-      <w:hyperlink r:id="rId14" w:history="1">
+      <w:hyperlink r:id="rId16" w:history="1">
         <w:r>
           <w:rPr>
             <w:rStyle w:val="Hyperlink"/>
@@ -12137,7 +13686,7 @@
         </w:rPr>
         <w:t xml:space="preserve">. Retrieved from </w:t>
       </w:r>
-      <w:hyperlink r:id="rId15" w:history="1">
+      <w:hyperlink r:id="rId17" w:history="1">
         <w:r>
           <w:rPr>
             <w:rStyle w:val="Hyperlink"/>
@@ -12397,6 +13946,7 @@
             <w:rPr>
               <w:szCs w:val="24"/>
             </w:rPr>
+            <w:lastRenderedPageBreak/>
             <w:t>Bray, J., Johns, N., &amp; Kilburn, D. (2011). An exploratory study into the factors impeding ethical consumption. Journal of business ethics, 98(5), 597–608.</w:t>
           </w:r>
         </w:p>
@@ -12523,7 +14073,6 @@
             <w:rPr>
               <w:szCs w:val="24"/>
             </w:rPr>
-            <w:lastRenderedPageBreak/>
             <w:t>Ghvanidze, S., Velikova, N., Dodd, T. H., &amp; Oldewage-Theron, W. (2016). Consumers' environmental and ethical consciousness and the use of the related food products information: The role of perceived consumer effectiveness. Appetite(107), 311-322.</w:t>
           </w:r>
         </w:p>
@@ -12624,6 +14173,7 @@
             <w:rPr>
               <w:szCs w:val="24"/>
             </w:rPr>
+            <w:lastRenderedPageBreak/>
             <w:t>Myers, G. J., Sandler, C., &amp; Badgett, T. (2012). The art of software testing. Hoboken, NJ: John Wiley &amp; Sons.</w:t>
           </w:r>
           <w:r>
@@ -12635,6 +14185,53 @@
         </w:p>
       </w:sdtContent>
     </w:sdt>
+    <w:p>
+      <w:pPr>
+        <w:pStyle w:val="PhDNormal"/>
+        <w:numPr>
+          <w:ilvl w:val="0"/>
+          <w:numId w:val="12"/>
+        </w:numPr>
+        <w:ind w:left="426" w:hanging="426"/>
+        <w:rPr>
+          <w:szCs w:val="24"/>
+        </w:rPr>
+      </w:pPr>
+      <w:r>
+        <w:rPr>
+          <w:szCs w:val="24"/>
+        </w:rPr>
+        <w:t xml:space="preserve"> Model View Controller Pattern. (2015). In Professional Java® EE Design Patterns (pp. 183–193). Hoboken, NJ, USA: John Wiley &amp; Sons, Inc. </w:t>
+      </w:r>
+      <w:hyperlink r:id="rId18" w:history="1">
+        <w:r>
+          <w:rPr>
+            <w:rStyle w:val="Hyperlink"/>
+            <w:szCs w:val="24"/>
+          </w:rPr>
+          <w:t>https://doi.org/10.1002/9781119209393.ch14</w:t>
+        </w:r>
+      </w:hyperlink>
+    </w:p>
+    <w:p>
+      <w:pPr>
+        <w:pStyle w:val="PhDNormal"/>
+        <w:numPr>
+          <w:ilvl w:val="0"/>
+          <w:numId w:val="12"/>
+        </w:numPr>
+        <w:ind w:left="426" w:hanging="426"/>
+        <w:rPr>
+          <w:szCs w:val="24"/>
+        </w:rPr>
+      </w:pPr>
+      <w:r>
+        <w:rPr>
+          <w:szCs w:val="24"/>
+        </w:rPr>
+        <w:t>Herron, D. (2011). Node web development. Retrieved from https://ebookcentral-proquest-com.ezproxy1.library.usyd.edu.au</w:t>
+      </w:r>
+    </w:p>
     <w:sectPr>
       <w:pgSz w:w="11906" w:h="16838"/>
       <w:pgMar w:top="1440" w:right="1440" w:bottom="1440" w:left="1440" w:header="708" w:footer="708" w:gutter="0"/>
@@ -14045,7 +15642,7 @@
   <w:abstractNum w:abstractNumId="8" w15:restartNumberingAfterBreak="0">
     <w:nsid w:val="1EAF4AD0"/>
     <w:multiLevelType w:val="multilevel"/>
-    <w:tmpl w:val="EE2CC630"/>
+    <w:tmpl w:val="CF767C4A"/>
     <w:lvl w:ilvl="0">
       <w:start w:val="1"/>
       <w:numFmt w:val="decimal"/>
@@ -14082,7 +15679,8 @@
         <w:rFonts w:ascii="Times New Roman" w:hAnsi="Times New Roman" w:hint="default"/>
         <w:b/>
         <w:i w:val="0"/>
-        <w:sz w:val="24"/>
+        <w:sz w:val="28"/>
+        <w:szCs w:val="28"/>
       </w:rPr>
     </w:lvl>
     <w:lvl w:ilvl="2">
@@ -14372,6 +15970,98 @@
     </w:lvl>
   </w:abstractNum>
   <w:abstractNum w:abstractNumId="11" w15:restartNumberingAfterBreak="0">
+    <w:nsid w:val="33156D1D"/>
+    <w:multiLevelType w:val="hybridMultilevel"/>
+    <w:tmpl w:val="1732322E"/>
+    <w:lvl w:ilvl="0" w:tplc="8DA69C36">
+      <w:start w:val="1"/>
+      <w:numFmt w:val="decimal"/>
+      <w:lvlText w:val="7.3.%1."/>
+      <w:lvlJc w:val="left"/>
+      <w:pPr>
+        <w:ind w:left="720" w:hanging="360"/>
+      </w:pPr>
+      <w:rPr>
+        <w:rFonts w:ascii="Times New Roman" w:hAnsi="Times New Roman" w:cs="Times New Roman" w:hint="default"/>
+        <w:b/>
+        <w:sz w:val="24"/>
+        <w:szCs w:val="24"/>
+      </w:rPr>
+    </w:lvl>
+    <w:lvl w:ilvl="1" w:tplc="0C090019" w:tentative="1">
+      <w:start w:val="1"/>
+      <w:numFmt w:val="lowerLetter"/>
+      <w:lvlText w:val="%2."/>
+      <w:lvlJc w:val="left"/>
+      <w:pPr>
+        <w:ind w:left="1440" w:hanging="360"/>
+      </w:pPr>
+    </w:lvl>
+    <w:lvl w:ilvl="2" w:tplc="0C09001B" w:tentative="1">
+      <w:start w:val="1"/>
+      <w:numFmt w:val="lowerRoman"/>
+      <w:lvlText w:val="%3."/>
+      <w:lvlJc w:val="right"/>
+      <w:pPr>
+        <w:ind w:left="2160" w:hanging="180"/>
+      </w:pPr>
+    </w:lvl>
+    <w:lvl w:ilvl="3" w:tplc="0C09000F" w:tentative="1">
+      <w:start w:val="1"/>
+      <w:numFmt w:val="decimal"/>
+      <w:lvlText w:val="%4."/>
+      <w:lvlJc w:val="left"/>
+      <w:pPr>
+        <w:ind w:left="2880" w:hanging="360"/>
+      </w:pPr>
+    </w:lvl>
+    <w:lvl w:ilvl="4" w:tplc="0C090019" w:tentative="1">
+      <w:start w:val="1"/>
+      <w:numFmt w:val="lowerLetter"/>
+      <w:lvlText w:val="%5."/>
+      <w:lvlJc w:val="left"/>
+      <w:pPr>
+        <w:ind w:left="3600" w:hanging="360"/>
+      </w:pPr>
+    </w:lvl>
+    <w:lvl w:ilvl="5" w:tplc="0C09001B" w:tentative="1">
+      <w:start w:val="1"/>
+      <w:numFmt w:val="lowerRoman"/>
+      <w:lvlText w:val="%6."/>
+      <w:lvlJc w:val="right"/>
+      <w:pPr>
+        <w:ind w:left="4320" w:hanging="180"/>
+      </w:pPr>
+    </w:lvl>
+    <w:lvl w:ilvl="6" w:tplc="0C09000F" w:tentative="1">
+      <w:start w:val="1"/>
+      <w:numFmt w:val="decimal"/>
+      <w:lvlText w:val="%7."/>
+      <w:lvlJc w:val="left"/>
+      <w:pPr>
+        <w:ind w:left="5040" w:hanging="360"/>
+      </w:pPr>
+    </w:lvl>
+    <w:lvl w:ilvl="7" w:tplc="0C090019" w:tentative="1">
+      <w:start w:val="1"/>
+      <w:numFmt w:val="lowerLetter"/>
+      <w:lvlText w:val="%8."/>
+      <w:lvlJc w:val="left"/>
+      <w:pPr>
+        <w:ind w:left="5760" w:hanging="360"/>
+      </w:pPr>
+    </w:lvl>
+    <w:lvl w:ilvl="8" w:tplc="0C09001B" w:tentative="1">
+      <w:start w:val="1"/>
+      <w:numFmt w:val="lowerRoman"/>
+      <w:lvlText w:val="%9."/>
+      <w:lvlJc w:val="right"/>
+      <w:pPr>
+        <w:ind w:left="6480" w:hanging="180"/>
+      </w:pPr>
+    </w:lvl>
+  </w:abstractNum>
+  <w:abstractNum w:abstractNumId="12" w15:restartNumberingAfterBreak="0">
     <w:nsid w:val="35E0141E"/>
     <w:multiLevelType w:val="hybridMultilevel"/>
     <w:tmpl w:val="FA0E7F9E"/>
@@ -14457,7 +16147,7 @@
       </w:pPr>
     </w:lvl>
   </w:abstractNum>
-  <w:abstractNum w:abstractNumId="12" w15:restartNumberingAfterBreak="0">
+  <w:abstractNum w:abstractNumId="13" w15:restartNumberingAfterBreak="0">
     <w:nsid w:val="3BF265D9"/>
     <w:multiLevelType w:val="hybridMultilevel"/>
     <w:tmpl w:val="0EDC77AE"/>
@@ -14570,7 +16260,7 @@
       </w:rPr>
     </w:lvl>
   </w:abstractNum>
-  <w:abstractNum w:abstractNumId="13" w15:restartNumberingAfterBreak="0">
+  <w:abstractNum w:abstractNumId="14" w15:restartNumberingAfterBreak="0">
     <w:nsid w:val="477A564F"/>
     <w:multiLevelType w:val="hybridMultilevel"/>
     <w:tmpl w:val="B8AAC3C4"/>
@@ -14683,7 +16373,7 @@
       </w:rPr>
     </w:lvl>
   </w:abstractNum>
-  <w:abstractNum w:abstractNumId="14" w15:restartNumberingAfterBreak="0">
+  <w:abstractNum w:abstractNumId="15" w15:restartNumberingAfterBreak="0">
     <w:nsid w:val="632728CD"/>
     <w:multiLevelType w:val="multilevel"/>
     <w:tmpl w:val="0E74F914"/>
@@ -14796,7 +16486,7 @@
       </w:rPr>
     </w:lvl>
   </w:abstractNum>
-  <w:abstractNum w:abstractNumId="15" w15:restartNumberingAfterBreak="0">
+  <w:abstractNum w:abstractNumId="16" w15:restartNumberingAfterBreak="0">
     <w:nsid w:val="683A35A8"/>
     <w:multiLevelType w:val="hybridMultilevel"/>
     <w:tmpl w:val="3420402E"/>
@@ -15089,13 +16779,13 @@
       </w:rPr>
     </w:lvl>
   </w:abstractNum>
-  <w:abstractNum w:abstractNumId="16" w15:restartNumberingAfterBreak="0">
+  <w:abstractNum w:abstractNumId="17" w15:restartNumberingAfterBreak="0">
     <w:nsid w:val="6C6828F6"/>
     <w:multiLevelType w:val="hybridMultilevel"/>
     <w:tmpl w:val="5156B902"/>
     <w:numStyleLink w:val="a"/>
   </w:abstractNum>
-  <w:abstractNum w:abstractNumId="17" w15:restartNumberingAfterBreak="0">
+  <w:abstractNum w:abstractNumId="18" w15:restartNumberingAfterBreak="0">
     <w:nsid w:val="718C5447"/>
     <w:multiLevelType w:val="hybridMultilevel"/>
     <w:tmpl w:val="D88E553A"/>
@@ -15184,7 +16874,7 @@
       </w:pPr>
     </w:lvl>
   </w:abstractNum>
-  <w:abstractNum w:abstractNumId="18" w15:restartNumberingAfterBreak="0">
+  <w:abstractNum w:abstractNumId="19" w15:restartNumberingAfterBreak="0">
     <w:nsid w:val="7C8C5F78"/>
     <w:multiLevelType w:val="hybridMultilevel"/>
     <w:tmpl w:val="AC468A28"/>
@@ -15270,7 +16960,7 @@
       </w:pPr>
     </w:lvl>
   </w:abstractNum>
-  <w:abstractNum w:abstractNumId="19" w15:restartNumberingAfterBreak="0">
+  <w:abstractNum w:abstractNumId="20" w15:restartNumberingAfterBreak="0">
     <w:nsid w:val="7D6C77FF"/>
     <w:multiLevelType w:val="hybridMultilevel"/>
     <w:tmpl w:val="1B0E3F6C"/>
@@ -15367,10 +17057,10 @@
     <w:abstractNumId w:val="8"/>
   </w:num>
   <w:num w:numId="3">
-    <w:abstractNumId w:val="14"/>
+    <w:abstractNumId w:val="15"/>
   </w:num>
   <w:num w:numId="4">
-    <w:abstractNumId w:val="17"/>
+    <w:abstractNumId w:val="18"/>
     <w:lvlOverride w:ilvl="0">
       <w:startOverride w:val="1"/>
     </w:lvlOverride>
@@ -15391,10 +17081,10 @@
     <w:abstractNumId w:val="2"/>
   </w:num>
   <w:num w:numId="10">
-    <w:abstractNumId w:val="19"/>
+    <w:abstractNumId w:val="20"/>
   </w:num>
   <w:num w:numId="11">
-    <w:abstractNumId w:val="13"/>
+    <w:abstractNumId w:val="14"/>
   </w:num>
   <w:num w:numId="12">
     <w:abstractNumId w:val="9"/>
@@ -15403,25 +17093,28 @@
     <w:abstractNumId w:val="5"/>
   </w:num>
   <w:num w:numId="14">
-    <w:abstractNumId w:val="16"/>
+    <w:abstractNumId w:val="17"/>
   </w:num>
   <w:num w:numId="15">
     <w:abstractNumId w:val="1"/>
   </w:num>
   <w:num w:numId="16">
-    <w:abstractNumId w:val="15"/>
+    <w:abstractNumId w:val="16"/>
   </w:num>
   <w:num w:numId="17">
     <w:abstractNumId w:val="0"/>
   </w:num>
   <w:num w:numId="18">
-    <w:abstractNumId w:val="18"/>
+    <w:abstractNumId w:val="19"/>
   </w:num>
   <w:num w:numId="19">
-    <w:abstractNumId w:val="11"/>
+    <w:abstractNumId w:val="12"/>
   </w:num>
   <w:num w:numId="20">
-    <w:abstractNumId w:val="12"/>
+    <w:abstractNumId w:val="13"/>
+  </w:num>
+  <w:num w:numId="21">
+    <w:abstractNumId w:val="11"/>
   </w:num>
 </w:numbering>
 </file>
@@ -17144,7 +18837,7 @@
 </file>
 
 <file path=customXml/itemProps1.xml><?xml version="1.0" encoding="utf-8"?>
-<ds:datastoreItem xmlns:ds="http://schemas.openxmlformats.org/officeDocument/2006/customXml" ds:itemID="{35AFB6E0-658F-489D-B572-C4A7406BCE9F}">
+<ds:datastoreItem xmlns:ds="http://schemas.openxmlformats.org/officeDocument/2006/customXml" ds:itemID="{47EF5B4F-8C56-4CA9-9A43-77DB5E8F52BE}">
   <ds:schemaRefs>
     <ds:schemaRef ds:uri="http://schemas.openxmlformats.org/officeDocument/2006/bibliography"/>
   </ds:schemaRefs>

</xml_diff>

<commit_message>
Add layout to display features on the server in the final report. Fix the bug which makes the add button doesn't appear in the detailproductpage_accreditation. Add the view and function for the detailproductpage_store.
</commit_message>
<xml_diff>
--- a/CP9-2_Final_Group_Report.docx
+++ b/CP9-2_Final_Group_Report.docx
@@ -12827,7 +12827,10 @@
               </w:rPr>
             </w:pPr>
             <w:r>
-              <w:t xml:space="preserve">Frontend: </w:t>
+              <w:t>Develop the front-end of the web-page server</w:t>
+            </w:r>
+            <w:r>
+              <w:t xml:space="preserve">: </w:t>
             </w:r>
             <w:r>
               <w:t xml:space="preserve">Pug/ HTML, CSS, </w:t>
@@ -12890,6 +12893,1387 @@
     </w:tbl>
     <w:p>
       <w:pPr>
+        <w:pStyle w:val="ListParagraph"/>
+        <w:ind w:left="1276"/>
+        <w:rPr>
+          <w:rFonts w:ascii="Times New Roman" w:hAnsi="Times New Roman" w:cs="Times New Roman"/>
+          <w:b/>
+          <w:sz w:val="24"/>
+          <w:szCs w:val="24"/>
+        </w:rPr>
+      </w:pPr>
+    </w:p>
+    <w:p>
+      <w:pPr>
+        <w:pStyle w:val="ListParagraph"/>
+        <w:numPr>
+          <w:ilvl w:val="0"/>
+          <w:numId w:val="21"/>
+        </w:numPr>
+        <w:ind w:left="1276" w:hanging="709"/>
+        <w:rPr>
+          <w:rFonts w:ascii="Times New Roman" w:hAnsi="Times New Roman" w:cs="Times New Roman"/>
+          <w:b/>
+          <w:sz w:val="24"/>
+          <w:szCs w:val="24"/>
+        </w:rPr>
+      </w:pPr>
+      <w:r>
+        <w:rPr>
+          <w:rFonts w:ascii="Times New Roman" w:hAnsi="Times New Roman" w:cs="Times New Roman"/>
+          <w:b/>
+          <w:sz w:val="24"/>
+          <w:szCs w:val="24"/>
+        </w:rPr>
+        <w:t>Features of the server:</w:t>
+      </w:r>
+    </w:p>
+    <w:p>
+      <w:pPr>
+        <w:pStyle w:val="PhDNormal2"/>
+        <w:numPr>
+          <w:ilvl w:val="0"/>
+          <w:numId w:val="7"/>
+        </w:numPr>
+        <w:tabs>
+          <w:tab w:val="clear" w:pos="1418"/>
+        </w:tabs>
+        <w:spacing w:after="0"/>
+        <w:ind w:left="993" w:hanging="426"/>
+        <w:jc w:val="left"/>
+      </w:pPr>
+      <w:r>
+        <w:t>In t</w:t>
+      </w:r>
+      <w:r>
+        <w:t>his section of the report</w:t>
+      </w:r>
+      <w:r>
+        <w:t>, we will talk more about the features and functions that the Kinder Food Finder server has. Likewise, as mentioned earlier, JavaScript is the main programming language that was used in the development process; Hence, though JS provides support to object-oriented programming</w:t>
+      </w:r>
+      <w:r>
+        <w:t xml:space="preserve"> (OOP)</w:t>
+      </w:r>
+      <w:r>
+        <w:t xml:space="preserve">, JavaScript is in fact, a multi-paradigm programming language that enables the developer to build software in using different styles (Visual programming, Object-oriented, Functional programming, Data flow programming, etc.). Furthermore, since the Kinder Food Finder server is developed in accordance with the MVC framework </w:t>
+      </w:r>
+      <w:r>
+        <w:t>and not OOP</w:t>
+      </w:r>
+      <w:r>
+        <w:t xml:space="preserve">, we will use this framework to illustrate the features on the server instead of </w:t>
+      </w:r>
+      <w:r>
+        <w:t>the UML diagram.</w:t>
+      </w:r>
+      <w:r>
+        <w:t xml:space="preserve"> </w:t>
+      </w:r>
+      <w:r>
+        <w:t>Due to the complexity and ad-hoc natures of the HTML and CSS languages, w</w:t>
+      </w:r>
+      <w:r>
+        <w:t>e will use pictures to display the interface instead diving into further details</w:t>
+      </w:r>
+      <w:r>
+        <w:t xml:space="preserve">. </w:t>
+      </w:r>
+    </w:p>
+    <w:p>
+      <w:pPr>
+        <w:pStyle w:val="PhDNormal2"/>
+        <w:numPr>
+          <w:ilvl w:val="0"/>
+          <w:numId w:val="7"/>
+        </w:numPr>
+        <w:tabs>
+          <w:tab w:val="clear" w:pos="1418"/>
+        </w:tabs>
+        <w:spacing w:after="0"/>
+        <w:ind w:left="993" w:hanging="426"/>
+        <w:jc w:val="left"/>
+      </w:pPr>
+      <w:r>
+        <w:t xml:space="preserve">On the other hand, the purpose of developing the Kinder Food Finder Server is to </w:t>
+      </w:r>
+      <w:r>
+        <w:t>equip</w:t>
+      </w:r>
+      <w:r>
+        <w:t xml:space="preserve"> the administrator</w:t>
+      </w:r>
+      <w:r>
+        <w:t xml:space="preserve"> </w:t>
+      </w:r>
+      <w:r>
+        <w:t xml:space="preserve">with a powerful </w:t>
+      </w:r>
+      <w:r>
+        <w:t>tool to manage the system, decide which data will be sent to the mobile application and validate information received from the end-users</w:t>
+      </w:r>
+      <w:r>
+        <w:t>;</w:t>
+      </w:r>
+      <w:r>
+        <w:t xml:space="preserve"> </w:t>
+      </w:r>
+      <w:r>
+        <w:t xml:space="preserve">For instance, the Admin can </w:t>
+      </w:r>
+      <w:r>
+        <w:t xml:space="preserve">decide to </w:t>
+      </w:r>
+      <w:r>
+        <w:t xml:space="preserve">add or update brand and store in database (Add </w:t>
+      </w:r>
+      <w:r>
+        <w:t>Real Free Range Eggs</w:t>
+      </w:r>
+      <w:r>
+        <w:t xml:space="preserve"> – Best rating to the database) and enable the app downloads new changes. As a result,</w:t>
+      </w:r>
+      <w:r>
+        <w:t xml:space="preserve"> most features</w:t>
+      </w:r>
+      <w:r>
+        <w:t xml:space="preserve"> and the user interface</w:t>
+      </w:r>
+      <w:r>
+        <w:t xml:space="preserve"> in </w:t>
+      </w:r>
+      <w:r>
+        <w:lastRenderedPageBreak/>
+        <w:t>the server-side</w:t>
+      </w:r>
+      <w:r>
+        <w:t xml:space="preserve"> are in form</w:t>
+      </w:r>
+      <w:r>
+        <w:t xml:space="preserve"> of basic database query, insert, delete and update function</w:t>
+      </w:r>
+      <w:r>
+        <w:t>s:</w:t>
+      </w:r>
+    </w:p>
+    <w:tbl>
+      <w:tblPr>
+        <w:tblStyle w:val="TableGrid"/>
+        <w:tblW w:w="11482" w:type="dxa"/>
+        <w:tblInd w:w="-1139" w:type="dxa"/>
+        <w:tblLook w:val="04A0" w:firstRow="1" w:lastRow="0" w:firstColumn="1" w:lastColumn="0" w:noHBand="0" w:noVBand="1"/>
+      </w:tblPr>
+      <w:tblGrid>
+        <w:gridCol w:w="3261"/>
+        <w:gridCol w:w="4110"/>
+        <w:gridCol w:w="4111"/>
+      </w:tblGrid>
+      <w:tr>
+        <w:tc>
+          <w:tcPr>
+            <w:tcW w:w="3261" w:type="dxa"/>
+          </w:tcPr>
+          <w:p>
+            <w:pPr>
+              <w:pStyle w:val="PhDNormal2"/>
+              <w:tabs>
+                <w:tab w:val="clear" w:pos="1418"/>
+              </w:tabs>
+              <w:spacing w:after="0"/>
+              <w:jc w:val="left"/>
+              <w:rPr>
+                <w:b/>
+              </w:rPr>
+            </w:pPr>
+            <w:r>
+              <w:rPr>
+                <w:b/>
+              </w:rPr>
+              <w:t>Name of the feature</w:t>
+            </w:r>
+            <w:r>
+              <w:rPr>
+                <w:b/>
+              </w:rPr>
+              <w:t xml:space="preserve"> and view</w:t>
+            </w:r>
+          </w:p>
+        </w:tc>
+        <w:tc>
+          <w:tcPr>
+            <w:tcW w:w="4110" w:type="dxa"/>
+          </w:tcPr>
+          <w:p>
+            <w:pPr>
+              <w:pStyle w:val="PhDNormal2"/>
+              <w:tabs>
+                <w:tab w:val="clear" w:pos="1418"/>
+              </w:tabs>
+              <w:spacing w:after="0"/>
+              <w:jc w:val="left"/>
+            </w:pPr>
+            <w:r>
+              <w:t>Import/ Insert Data</w:t>
+            </w:r>
+          </w:p>
+        </w:tc>
+        <w:tc>
+          <w:tcPr>
+            <w:tcW w:w="4111" w:type="dxa"/>
+          </w:tcPr>
+          <w:p>
+            <w:pPr>
+              <w:pStyle w:val="PhDNormal2"/>
+              <w:tabs>
+                <w:tab w:val="clear" w:pos="1418"/>
+              </w:tabs>
+              <w:spacing w:after="0"/>
+              <w:jc w:val="left"/>
+              <w:rPr>
+                <w:b/>
+              </w:rPr>
+            </w:pPr>
+            <w:r>
+              <w:rPr>
+                <w:b/>
+              </w:rPr>
+              <w:t xml:space="preserve">No. </w:t>
+            </w:r>
+            <w:r>
+              <w:rPr>
+                <w:b/>
+              </w:rPr>
+              <w:t>WPS001</w:t>
+            </w:r>
+          </w:p>
+        </w:tc>
+      </w:tr>
+      <w:tr>
+        <w:tc>
+          <w:tcPr>
+            <w:tcW w:w="3261" w:type="dxa"/>
+          </w:tcPr>
+          <w:p>
+            <w:pPr>
+              <w:pStyle w:val="PhDNormal2"/>
+              <w:tabs>
+                <w:tab w:val="clear" w:pos="1418"/>
+              </w:tabs>
+              <w:spacing w:after="0"/>
+              <w:jc w:val="left"/>
+              <w:rPr>
+                <w:b/>
+              </w:rPr>
+            </w:pPr>
+            <w:r>
+              <w:rPr>
+                <w:b/>
+              </w:rPr>
+              <w:t>Description</w:t>
+            </w:r>
+            <w:r>
+              <w:rPr>
+                <w:b/>
+              </w:rPr>
+              <w:t>:</w:t>
+            </w:r>
+          </w:p>
+        </w:tc>
+        <w:tc>
+          <w:tcPr>
+            <w:tcW w:w="8221" w:type="dxa"/>
+            <w:gridSpan w:val="2"/>
+          </w:tcPr>
+          <w:p>
+            <w:pPr>
+              <w:pStyle w:val="PhDNormal2"/>
+              <w:numPr>
+                <w:ilvl w:val="0"/>
+                <w:numId w:val="7"/>
+              </w:numPr>
+              <w:tabs>
+                <w:tab w:val="clear" w:pos="1418"/>
+              </w:tabs>
+              <w:spacing w:after="0"/>
+              <w:ind w:left="453" w:hanging="426"/>
+              <w:jc w:val="left"/>
+            </w:pPr>
+            <w:r>
+              <w:t xml:space="preserve">Firstly, this view enables the </w:t>
+            </w:r>
+            <w:r>
+              <w:t>A</w:t>
+            </w:r>
+            <w:r>
+              <w:t>dmin to import new brand data to the database</w:t>
+            </w:r>
+            <w:r>
+              <w:t xml:space="preserve"> using a csv file; The Admin can simply click on the “</w:t>
+            </w:r>
+            <w:r>
+              <w:rPr>
+                <w:i/>
+              </w:rPr>
+              <w:t>Choose File</w:t>
+            </w:r>
+            <w:r>
+              <w:rPr>
+                <w:i/>
+              </w:rPr>
+              <w:t>”</w:t>
+            </w:r>
+            <w:r>
+              <w:t xml:space="preserve"> button and a window will pop-up allow him/ or her to browse through the computer’s folders and select the relevant file. Hence, the Admin shall click the “</w:t>
+            </w:r>
+            <w:r>
+              <w:rPr>
+                <w:i/>
+              </w:rPr>
+              <w:t>Upload File</w:t>
+            </w:r>
+            <w:r>
+              <w:rPr>
+                <w:i/>
+              </w:rPr>
+              <w:t xml:space="preserve">” </w:t>
+            </w:r>
+            <w:r>
+              <w:t>button</w:t>
+            </w:r>
+            <w:r>
+              <w:t xml:space="preserve"> and data in the csv file will be processes and inserted to the database.</w:t>
+            </w:r>
+          </w:p>
+          <w:p>
+            <w:pPr>
+              <w:pStyle w:val="PhDNormal2"/>
+              <w:numPr>
+                <w:ilvl w:val="0"/>
+                <w:numId w:val="7"/>
+              </w:numPr>
+              <w:tabs>
+                <w:tab w:val="clear" w:pos="1418"/>
+              </w:tabs>
+              <w:spacing w:after="0"/>
+              <w:ind w:left="453" w:hanging="426"/>
+              <w:jc w:val="left"/>
+            </w:pPr>
+            <w:r>
+              <w:t xml:space="preserve">Likewise, to insert an individual brand data, the Admin can fill in the input boxes provided on the right side of this view. Upon clicking the </w:t>
+            </w:r>
+            <w:r>
+              <w:rPr>
+                <w:i/>
+              </w:rPr>
+              <w:t xml:space="preserve">“Submit” </w:t>
+            </w:r>
+            <w:r>
+              <w:t>button, new brand data will be sent to the database.</w:t>
+            </w:r>
+          </w:p>
+          <w:p>
+            <w:pPr>
+              <w:pStyle w:val="PhDNormal2"/>
+              <w:numPr>
+                <w:ilvl w:val="0"/>
+                <w:numId w:val="7"/>
+              </w:numPr>
+              <w:tabs>
+                <w:tab w:val="clear" w:pos="1418"/>
+              </w:tabs>
+              <w:spacing w:after="0"/>
+              <w:ind w:left="453" w:hanging="426"/>
+              <w:jc w:val="left"/>
+            </w:pPr>
+            <w:r>
+              <w:t xml:space="preserve">The difference between import csv file and insert new brand </w:t>
+            </w:r>
+            <w:r>
+              <w:t>is that</w:t>
+            </w:r>
+            <w:r>
+              <w:t xml:space="preserve"> Insert brand allows adding of only one brand data at a time while import csv allows the Admin to add multiple data</w:t>
+            </w:r>
+            <w:r>
+              <w:t>.</w:t>
+            </w:r>
+          </w:p>
+          <w:p>
+            <w:pPr>
+              <w:pStyle w:val="PhDNormal2"/>
+              <w:numPr>
+                <w:ilvl w:val="0"/>
+                <w:numId w:val="7"/>
+              </w:numPr>
+              <w:tabs>
+                <w:tab w:val="clear" w:pos="1418"/>
+              </w:tabs>
+              <w:spacing w:after="0"/>
+              <w:ind w:left="453" w:hanging="426"/>
+              <w:jc w:val="left"/>
+            </w:pPr>
+            <w:r>
+              <w:t>Beside adding new brand data to the database, the Admin can also add new store (And later, add brands in a store) using the Insert new store feature (Which is identical to Insert new brand).</w:t>
+            </w:r>
+          </w:p>
+        </w:tc>
+      </w:tr>
+    </w:tbl>
+    <w:p>
+      <w:pPr>
+        <w:pStyle w:val="PhDNormal2"/>
+        <w:tabs>
+          <w:tab w:val="clear" w:pos="1418"/>
+        </w:tabs>
+        <w:spacing w:after="0"/>
+        <w:ind w:left="567"/>
+        <w:jc w:val="left"/>
+      </w:pPr>
+    </w:p>
+    <w:p>
+      <w:pPr>
+        <w:pStyle w:val="PhDNormal2"/>
+        <w:tabs>
+          <w:tab w:val="clear" w:pos="1418"/>
+        </w:tabs>
+        <w:spacing w:after="0"/>
+        <w:ind w:left="-1134"/>
+        <w:jc w:val="left"/>
+      </w:pPr>
+      <w:r>
+        <w:rPr>
+          <w:noProof/>
+        </w:rPr>
+        <w:drawing>
+          <wp:inline distT="0" distB="0" distL="0" distR="0" wp14:anchorId="2E184589" wp14:editId="14BDF741">
+            <wp:extent cx="7309184" cy="3429000"/>
+            <wp:effectExtent l="0" t="0" r="6350" b="0"/>
+            <wp:docPr id="10" name="Picture 10"/>
+            <wp:cNvGraphicFramePr>
+              <a:graphicFrameLocks xmlns:a="http://schemas.openxmlformats.org/drawingml/2006/main" noChangeAspect="1"/>
+            </wp:cNvGraphicFramePr>
+            <a:graphic xmlns:a="http://schemas.openxmlformats.org/drawingml/2006/main">
+              <a:graphicData uri="http://schemas.openxmlformats.org/drawingml/2006/picture">
+                <pic:pic xmlns:pic="http://schemas.openxmlformats.org/drawingml/2006/picture">
+                  <pic:nvPicPr>
+                    <pic:cNvPr id="1" name=""/>
+                    <pic:cNvPicPr/>
+                  </pic:nvPicPr>
+                  <pic:blipFill rotWithShape="1">
+                    <a:blip r:embed="rId16"/>
+                    <a:srcRect r="3080" b="19165"/>
+                    <a:stretch/>
+                  </pic:blipFill>
+                  <pic:spPr bwMode="auto">
+                    <a:xfrm>
+                      <a:off x="0" y="0"/>
+                      <a:ext cx="7315704" cy="3432059"/>
+                    </a:xfrm>
+                    <a:prstGeom prst="rect">
+                      <a:avLst/>
+                    </a:prstGeom>
+                    <a:ln>
+                      <a:noFill/>
+                    </a:ln>
+                    <a:extLst>
+                      <a:ext uri="{53640926-AAD7-44D8-BBD7-CCE9431645EC}">
+                        <a14:shadowObscured xmlns:a14="http://schemas.microsoft.com/office/drawing/2010/main"/>
+                      </a:ext>
+                    </a:extLst>
+                  </pic:spPr>
+                </pic:pic>
+              </a:graphicData>
+            </a:graphic>
+          </wp:inline>
+        </w:drawing>
+      </w:r>
+    </w:p>
+    <w:p>
+      <w:pPr>
+        <w:pStyle w:val="PhDNormal2"/>
+        <w:tabs>
+          <w:tab w:val="clear" w:pos="1418"/>
+        </w:tabs>
+        <w:spacing w:after="0"/>
+        <w:ind w:left="-1134"/>
+        <w:jc w:val="center"/>
+        <w:rPr>
+          <w:i/>
+        </w:rPr>
+      </w:pPr>
+      <w:r>
+        <w:rPr>
+          <w:i/>
+        </w:rPr>
+        <w:t xml:space="preserve">Figure xxx. </w:t>
+      </w:r>
+      <w:r>
+        <w:rPr>
+          <w:i/>
+        </w:rPr>
+        <w:t>Import/ Insert Data (1)</w:t>
+      </w:r>
+    </w:p>
+    <w:p>
+      <w:pPr>
+        <w:pStyle w:val="PhDNormal2"/>
+        <w:tabs>
+          <w:tab w:val="clear" w:pos="1418"/>
+        </w:tabs>
+        <w:spacing w:after="0"/>
+        <w:ind w:left="-1134"/>
+        <w:jc w:val="center"/>
+        <w:rPr>
+          <w:i/>
+        </w:rPr>
+      </w:pPr>
+    </w:p>
+    <w:p>
+      <w:pPr>
+        <w:pStyle w:val="PhDNormal2"/>
+        <w:tabs>
+          <w:tab w:val="clear" w:pos="1418"/>
+        </w:tabs>
+        <w:spacing w:after="0"/>
+        <w:ind w:left="-1134"/>
+        <w:jc w:val="center"/>
+        <w:rPr>
+          <w:i/>
+        </w:rPr>
+      </w:pPr>
+    </w:p>
+    <w:p>
+      <w:pPr>
+        <w:pStyle w:val="PhDNormal2"/>
+        <w:tabs>
+          <w:tab w:val="clear" w:pos="1418"/>
+        </w:tabs>
+        <w:spacing w:after="0"/>
+        <w:ind w:left="-1134"/>
+        <w:jc w:val="center"/>
+        <w:rPr>
+          <w:i/>
+        </w:rPr>
+      </w:pPr>
+      <w:r>
+        <w:rPr>
+          <w:noProof/>
+        </w:rPr>
+        <w:drawing>
+          <wp:inline distT="0" distB="0" distL="0" distR="0" wp14:anchorId="44EAE5A3" wp14:editId="00481AFA">
+            <wp:extent cx="7308000" cy="3266455"/>
+            <wp:effectExtent l="0" t="0" r="7620" b="0"/>
+            <wp:docPr id="12" name="Picture 12"/>
+            <wp:cNvGraphicFramePr>
+              <a:graphicFrameLocks xmlns:a="http://schemas.openxmlformats.org/drawingml/2006/main" noChangeAspect="1"/>
+            </wp:cNvGraphicFramePr>
+            <a:graphic xmlns:a="http://schemas.openxmlformats.org/drawingml/2006/main">
+              <a:graphicData uri="http://schemas.openxmlformats.org/drawingml/2006/picture">
+                <pic:pic xmlns:pic="http://schemas.openxmlformats.org/drawingml/2006/picture">
+                  <pic:nvPicPr>
+                    <pic:cNvPr id="1" name=""/>
+                    <pic:cNvPicPr/>
+                  </pic:nvPicPr>
+                  <pic:blipFill rotWithShape="1">
+                    <a:blip r:embed="rId17"/>
+                    <a:srcRect r="3648" b="23436"/>
+                    <a:stretch/>
+                  </pic:blipFill>
+                  <pic:spPr bwMode="auto">
+                    <a:xfrm>
+                      <a:off x="0" y="0"/>
+                      <a:ext cx="7308000" cy="3266455"/>
+                    </a:xfrm>
+                    <a:prstGeom prst="rect">
+                      <a:avLst/>
+                    </a:prstGeom>
+                    <a:ln>
+                      <a:noFill/>
+                    </a:ln>
+                    <a:extLst>
+                      <a:ext uri="{53640926-AAD7-44D8-BBD7-CCE9431645EC}">
+                        <a14:shadowObscured xmlns:a14="http://schemas.microsoft.com/office/drawing/2010/main"/>
+                      </a:ext>
+                    </a:extLst>
+                  </pic:spPr>
+                </pic:pic>
+              </a:graphicData>
+            </a:graphic>
+          </wp:inline>
+        </w:drawing>
+      </w:r>
+    </w:p>
+    <w:p>
+      <w:pPr>
+        <w:pStyle w:val="PhDNormal2"/>
+        <w:tabs>
+          <w:tab w:val="clear" w:pos="1418"/>
+        </w:tabs>
+        <w:spacing w:after="0"/>
+        <w:ind w:left="-1134"/>
+        <w:jc w:val="center"/>
+        <w:rPr>
+          <w:i/>
+        </w:rPr>
+      </w:pPr>
+      <w:r>
+        <w:rPr>
+          <w:i/>
+        </w:rPr>
+        <w:t xml:space="preserve">Figure xxx. </w:t>
+      </w:r>
+      <w:r>
+        <w:rPr>
+          <w:i/>
+        </w:rPr>
+        <w:t>Import/ Insert Data (</w:t>
+      </w:r>
+      <w:r>
+        <w:rPr>
+          <w:i/>
+        </w:rPr>
+        <w:t>2</w:t>
+      </w:r>
+      <w:r>
+        <w:rPr>
+          <w:i/>
+        </w:rPr>
+        <w:t>)</w:t>
+      </w:r>
+    </w:p>
+    <w:p>
+      <w:pPr>
+        <w:pStyle w:val="PhDNormal2"/>
+        <w:tabs>
+          <w:tab w:val="clear" w:pos="1418"/>
+        </w:tabs>
+        <w:spacing w:after="0"/>
+        <w:ind w:left="-1134"/>
+        <w:jc w:val="center"/>
+        <w:rPr>
+          <w:i/>
+        </w:rPr>
+      </w:pPr>
+    </w:p>
+    <w:tbl>
+      <w:tblPr>
+        <w:tblStyle w:val="TableGrid"/>
+        <w:tblW w:w="11482" w:type="dxa"/>
+        <w:tblInd w:w="-1139" w:type="dxa"/>
+        <w:tblLook w:val="04A0" w:firstRow="1" w:lastRow="0" w:firstColumn="1" w:lastColumn="0" w:noHBand="0" w:noVBand="1"/>
+      </w:tblPr>
+      <w:tblGrid>
+        <w:gridCol w:w="3261"/>
+        <w:gridCol w:w="4110"/>
+        <w:gridCol w:w="4111"/>
+      </w:tblGrid>
+      <w:tr>
+        <w:tc>
+          <w:tcPr>
+            <w:tcW w:w="3261" w:type="dxa"/>
+          </w:tcPr>
+          <w:p>
+            <w:pPr>
+              <w:pStyle w:val="PhDNormal2"/>
+              <w:tabs>
+                <w:tab w:val="clear" w:pos="1418"/>
+              </w:tabs>
+              <w:spacing w:after="0"/>
+              <w:jc w:val="left"/>
+              <w:rPr>
+                <w:b/>
+              </w:rPr>
+            </w:pPr>
+            <w:r>
+              <w:rPr>
+                <w:b/>
+              </w:rPr>
+              <w:t>Name of the feature</w:t>
+            </w:r>
+            <w:r>
+              <w:rPr>
+                <w:b/>
+              </w:rPr>
+              <w:t xml:space="preserve"> and view</w:t>
+            </w:r>
+          </w:p>
+        </w:tc>
+        <w:tc>
+          <w:tcPr>
+            <w:tcW w:w="4110" w:type="dxa"/>
+          </w:tcPr>
+          <w:p>
+            <w:pPr>
+              <w:pStyle w:val="PhDNormal2"/>
+              <w:tabs>
+                <w:tab w:val="clear" w:pos="1418"/>
+              </w:tabs>
+              <w:spacing w:after="0"/>
+              <w:jc w:val="left"/>
+            </w:pPr>
+            <w:r>
+              <w:t>Update/ Delete Brand</w:t>
+            </w:r>
+          </w:p>
+        </w:tc>
+        <w:tc>
+          <w:tcPr>
+            <w:tcW w:w="4111" w:type="dxa"/>
+          </w:tcPr>
+          <w:p>
+            <w:pPr>
+              <w:pStyle w:val="PhDNormal2"/>
+              <w:tabs>
+                <w:tab w:val="clear" w:pos="1418"/>
+              </w:tabs>
+              <w:spacing w:after="0"/>
+              <w:jc w:val="left"/>
+              <w:rPr>
+                <w:b/>
+              </w:rPr>
+            </w:pPr>
+            <w:r>
+              <w:rPr>
+                <w:b/>
+              </w:rPr>
+              <w:t xml:space="preserve">No. </w:t>
+            </w:r>
+            <w:r>
+              <w:rPr>
+                <w:b/>
+              </w:rPr>
+              <w:t>WPS00</w:t>
+            </w:r>
+            <w:r>
+              <w:rPr>
+                <w:b/>
+              </w:rPr>
+              <w:t>2</w:t>
+            </w:r>
+          </w:p>
+        </w:tc>
+      </w:tr>
+      <w:tr>
+        <w:tc>
+          <w:tcPr>
+            <w:tcW w:w="3261" w:type="dxa"/>
+          </w:tcPr>
+          <w:p>
+            <w:pPr>
+              <w:pStyle w:val="PhDNormal2"/>
+              <w:tabs>
+                <w:tab w:val="clear" w:pos="1418"/>
+              </w:tabs>
+              <w:spacing w:after="0"/>
+              <w:jc w:val="left"/>
+              <w:rPr>
+                <w:b/>
+              </w:rPr>
+            </w:pPr>
+            <w:r>
+              <w:rPr>
+                <w:b/>
+              </w:rPr>
+              <w:t>Description</w:t>
+            </w:r>
+            <w:r>
+              <w:rPr>
+                <w:b/>
+              </w:rPr>
+              <w:t>:</w:t>
+            </w:r>
+          </w:p>
+        </w:tc>
+        <w:tc>
+          <w:tcPr>
+            <w:tcW w:w="8221" w:type="dxa"/>
+            <w:gridSpan w:val="2"/>
+          </w:tcPr>
+          <w:p>
+            <w:pPr>
+              <w:pStyle w:val="PhDNormal2"/>
+              <w:numPr>
+                <w:ilvl w:val="0"/>
+                <w:numId w:val="7"/>
+              </w:numPr>
+              <w:tabs>
+                <w:tab w:val="clear" w:pos="1418"/>
+              </w:tabs>
+              <w:spacing w:after="0"/>
+              <w:ind w:left="453" w:hanging="426"/>
+              <w:jc w:val="left"/>
+            </w:pPr>
+            <w:r>
+              <w:t xml:space="preserve">This feature displays all brands available in the database and allows the Admin to search through all data using the search box on the right corner of the view. </w:t>
+            </w:r>
+          </w:p>
+          <w:p>
+            <w:pPr>
+              <w:pStyle w:val="PhDNormal2"/>
+              <w:numPr>
+                <w:ilvl w:val="0"/>
+                <w:numId w:val="7"/>
+              </w:numPr>
+              <w:tabs>
+                <w:tab w:val="clear" w:pos="1418"/>
+              </w:tabs>
+              <w:spacing w:after="0"/>
+              <w:ind w:left="453" w:hanging="426"/>
+              <w:jc w:val="left"/>
+            </w:pPr>
+            <w:r>
+              <w:t>Likewise, a</w:t>
+            </w:r>
+            <w:r>
+              <w:t xml:space="preserve">s </w:t>
+            </w:r>
+            <w:r>
+              <w:t>indicated in the name of this feature, the Admin can choose to delete brand</w:t>
+            </w:r>
+            <w:r>
+              <w:t>(s)</w:t>
+            </w:r>
+            <w:r>
+              <w:t xml:space="preserve"> in the database</w:t>
+            </w:r>
+            <w:r>
+              <w:t xml:space="preserve"> by ticking on the </w:t>
+            </w:r>
+            <w:r>
+              <w:rPr>
+                <w:i/>
+              </w:rPr>
+              <w:t>“</w:t>
+            </w:r>
+            <w:r>
+              <w:rPr>
+                <w:i/>
+              </w:rPr>
+              <w:t xml:space="preserve">Delete” </w:t>
+            </w:r>
+            <w:r>
+              <w:t>checkboxes on the right-hand side</w:t>
+            </w:r>
+            <w:r>
+              <w:t xml:space="preserve"> of; Furthermore, upon clicking the </w:t>
+            </w:r>
+            <w:r>
+              <w:rPr>
+                <w:i/>
+              </w:rPr>
+              <w:t>“Delete”</w:t>
+            </w:r>
+            <w:r>
+              <w:t xml:space="preserve"> button (The button with the trash can icon), the brand(s) that was(were) chosen would be removed completely from the database.</w:t>
+            </w:r>
+          </w:p>
+          <w:p>
+            <w:pPr>
+              <w:pStyle w:val="PhDNormal2"/>
+              <w:numPr>
+                <w:ilvl w:val="0"/>
+                <w:numId w:val="7"/>
+              </w:numPr>
+              <w:tabs>
+                <w:tab w:val="clear" w:pos="1418"/>
+              </w:tabs>
+              <w:spacing w:after="0"/>
+              <w:ind w:left="453" w:hanging="426"/>
+              <w:jc w:val="left"/>
+            </w:pPr>
+            <w:r>
+              <w:t xml:space="preserve">Furthermore, by clicking on the </w:t>
+            </w:r>
+            <w:r>
+              <w:rPr>
+                <w:i/>
+              </w:rPr>
+              <w:t>“Name”</w:t>
+            </w:r>
+            <w:r>
+              <w:rPr>
+                <w:i/>
+              </w:rPr>
+              <w:t xml:space="preserve"> </w:t>
+            </w:r>
+            <w:r>
+              <w:t xml:space="preserve">tag of each brand, the Admin will be able to access the </w:t>
+            </w:r>
+            <w:r>
+              <w:rPr>
+                <w:b/>
+              </w:rPr>
+              <w:t>Detail Brand Page</w:t>
+            </w:r>
+            <w:r>
+              <w:rPr>
+                <w:b/>
+              </w:rPr>
+              <w:t>.</w:t>
+            </w:r>
+          </w:p>
+        </w:tc>
+      </w:tr>
+    </w:tbl>
+    <w:p>
+      <w:pPr>
+        <w:pStyle w:val="PhDNormal2"/>
+        <w:tabs>
+          <w:tab w:val="clear" w:pos="1418"/>
+        </w:tabs>
+        <w:spacing w:after="0"/>
+        <w:ind w:left="-1134"/>
+        <w:jc w:val="center"/>
+        <w:rPr>
+          <w:i/>
+        </w:rPr>
+      </w:pPr>
+      <w:r>
+        <w:rPr>
+          <w:noProof/>
+        </w:rPr>
+        <w:lastRenderedPageBreak/>
+        <w:drawing>
+          <wp:inline distT="0" distB="0" distL="0" distR="0" wp14:anchorId="70BD0D9D" wp14:editId="49AFB0C7">
+            <wp:extent cx="7308000" cy="4200942"/>
+            <wp:effectExtent l="0" t="0" r="7620" b="9525"/>
+            <wp:docPr id="13" name="Picture 13"/>
+            <wp:cNvGraphicFramePr>
+              <a:graphicFrameLocks xmlns:a="http://schemas.openxmlformats.org/drawingml/2006/main" noChangeAspect="1"/>
+            </wp:cNvGraphicFramePr>
+            <a:graphic xmlns:a="http://schemas.openxmlformats.org/drawingml/2006/main">
+              <a:graphicData uri="http://schemas.openxmlformats.org/drawingml/2006/picture">
+                <pic:pic xmlns:pic="http://schemas.openxmlformats.org/drawingml/2006/picture">
+                  <pic:nvPicPr>
+                    <pic:cNvPr id="1" name=""/>
+                    <pic:cNvPicPr/>
+                  </pic:nvPicPr>
+                  <pic:blipFill rotWithShape="1">
+                    <a:blip r:embed="rId18"/>
+                    <a:srcRect r="2149"/>
+                    <a:stretch/>
+                  </pic:blipFill>
+                  <pic:spPr bwMode="auto">
+                    <a:xfrm>
+                      <a:off x="0" y="0"/>
+                      <a:ext cx="7308000" cy="4200942"/>
+                    </a:xfrm>
+                    <a:prstGeom prst="rect">
+                      <a:avLst/>
+                    </a:prstGeom>
+                    <a:ln>
+                      <a:noFill/>
+                    </a:ln>
+                    <a:extLst>
+                      <a:ext uri="{53640926-AAD7-44D8-BBD7-CCE9431645EC}">
+                        <a14:shadowObscured xmlns:a14="http://schemas.microsoft.com/office/drawing/2010/main"/>
+                      </a:ext>
+                    </a:extLst>
+                  </pic:spPr>
+                </pic:pic>
+              </a:graphicData>
+            </a:graphic>
+          </wp:inline>
+        </w:drawing>
+      </w:r>
+    </w:p>
+    <w:p>
+      <w:pPr>
+        <w:pStyle w:val="PhDNormal2"/>
+        <w:tabs>
+          <w:tab w:val="clear" w:pos="1418"/>
+        </w:tabs>
+        <w:spacing w:after="0"/>
+        <w:ind w:left="-1134"/>
+        <w:jc w:val="center"/>
+        <w:rPr>
+          <w:i/>
+        </w:rPr>
+      </w:pPr>
+      <w:r>
+        <w:rPr>
+          <w:i/>
+        </w:rPr>
+        <w:t xml:space="preserve">Figure xxx. </w:t>
+      </w:r>
+      <w:r>
+        <w:rPr>
+          <w:i/>
+        </w:rPr>
+        <w:t>Delete/ Update Brand</w:t>
+      </w:r>
+    </w:p>
+    <w:p>
+      <w:pPr>
+        <w:pStyle w:val="PhDNormal2"/>
+        <w:tabs>
+          <w:tab w:val="clear" w:pos="1418"/>
+        </w:tabs>
+        <w:spacing w:after="0"/>
+        <w:ind w:left="-1134"/>
+        <w:jc w:val="center"/>
+        <w:rPr>
+          <w:i/>
+        </w:rPr>
+      </w:pPr>
+    </w:p>
+    <w:tbl>
+      <w:tblPr>
+        <w:tblStyle w:val="TableGrid"/>
+        <w:tblW w:w="11482" w:type="dxa"/>
+        <w:tblInd w:w="-1139" w:type="dxa"/>
+        <w:tblLook w:val="04A0" w:firstRow="1" w:lastRow="0" w:firstColumn="1" w:lastColumn="0" w:noHBand="0" w:noVBand="1"/>
+      </w:tblPr>
+      <w:tblGrid>
+        <w:gridCol w:w="3261"/>
+        <w:gridCol w:w="4110"/>
+        <w:gridCol w:w="4111"/>
+      </w:tblGrid>
+      <w:tr>
+        <w:tc>
+          <w:tcPr>
+            <w:tcW w:w="3261" w:type="dxa"/>
+          </w:tcPr>
+          <w:p>
+            <w:pPr>
+              <w:pStyle w:val="PhDNormal2"/>
+              <w:tabs>
+                <w:tab w:val="clear" w:pos="1418"/>
+              </w:tabs>
+              <w:spacing w:after="0"/>
+              <w:jc w:val="left"/>
+              <w:rPr>
+                <w:b/>
+              </w:rPr>
+            </w:pPr>
+            <w:r>
+              <w:rPr>
+                <w:b/>
+              </w:rPr>
+              <w:t>Name of the feature</w:t>
+            </w:r>
+            <w:r>
+              <w:rPr>
+                <w:b/>
+              </w:rPr>
+              <w:t xml:space="preserve"> and view</w:t>
+            </w:r>
+          </w:p>
+        </w:tc>
+        <w:tc>
+          <w:tcPr>
+            <w:tcW w:w="4110" w:type="dxa"/>
+          </w:tcPr>
+          <w:p>
+            <w:pPr>
+              <w:pStyle w:val="PhDNormal2"/>
+              <w:tabs>
+                <w:tab w:val="clear" w:pos="1418"/>
+              </w:tabs>
+              <w:spacing w:after="0"/>
+              <w:jc w:val="left"/>
+            </w:pPr>
+            <w:r>
+              <w:rPr>
+                <w:b/>
+              </w:rPr>
+              <w:t>Detail Brand Page</w:t>
+            </w:r>
+          </w:p>
+        </w:tc>
+        <w:tc>
+          <w:tcPr>
+            <w:tcW w:w="4111" w:type="dxa"/>
+          </w:tcPr>
+          <w:p>
+            <w:pPr>
+              <w:pStyle w:val="PhDNormal2"/>
+              <w:tabs>
+                <w:tab w:val="clear" w:pos="1418"/>
+              </w:tabs>
+              <w:spacing w:after="0"/>
+              <w:jc w:val="left"/>
+              <w:rPr>
+                <w:b/>
+              </w:rPr>
+            </w:pPr>
+            <w:r>
+              <w:rPr>
+                <w:b/>
+              </w:rPr>
+              <w:t xml:space="preserve">No. </w:t>
+            </w:r>
+            <w:r>
+              <w:rPr>
+                <w:b/>
+              </w:rPr>
+              <w:t>WPS00</w:t>
+            </w:r>
+            <w:r>
+              <w:rPr>
+                <w:b/>
+              </w:rPr>
+              <w:t>3</w:t>
+            </w:r>
+          </w:p>
+        </w:tc>
+      </w:tr>
+      <w:tr>
+        <w:tc>
+          <w:tcPr>
+            <w:tcW w:w="3261" w:type="dxa"/>
+          </w:tcPr>
+          <w:p>
+            <w:pPr>
+              <w:pStyle w:val="PhDNormal2"/>
+              <w:tabs>
+                <w:tab w:val="clear" w:pos="1418"/>
+              </w:tabs>
+              <w:spacing w:after="0"/>
+              <w:jc w:val="left"/>
+              <w:rPr>
+                <w:b/>
+              </w:rPr>
+            </w:pPr>
+            <w:r>
+              <w:rPr>
+                <w:b/>
+              </w:rPr>
+              <w:t>Description</w:t>
+            </w:r>
+            <w:r>
+              <w:rPr>
+                <w:b/>
+              </w:rPr>
+              <w:t>:</w:t>
+            </w:r>
+          </w:p>
+        </w:tc>
+        <w:tc>
+          <w:tcPr>
+            <w:tcW w:w="8221" w:type="dxa"/>
+            <w:gridSpan w:val="2"/>
+          </w:tcPr>
+          <w:p>
+            <w:pPr>
+              <w:pStyle w:val="PhDNormal2"/>
+              <w:numPr>
+                <w:ilvl w:val="0"/>
+                <w:numId w:val="7"/>
+              </w:numPr>
+              <w:tabs>
+                <w:tab w:val="clear" w:pos="1418"/>
+              </w:tabs>
+              <w:spacing w:after="0"/>
+              <w:ind w:left="453" w:hanging="426"/>
+              <w:jc w:val="left"/>
+            </w:pPr>
+            <w:r>
+              <w:t xml:space="preserve">This feature </w:t>
+            </w:r>
+            <w:r>
+              <w:t xml:space="preserve">does </w:t>
+            </w:r>
+            <w:r>
+              <w:t>not only display</w:t>
+            </w:r>
+            <w:r>
+              <w:t xml:space="preserve"> detail information of a brand (Including brand name, category, picture, number of accreditation), but also allows the Admin to update change. For example, by simply clicking on the </w:t>
+            </w:r>
+            <w:r>
+              <w:rPr>
+                <w:i/>
+              </w:rPr>
+              <w:t>“Edit”</w:t>
+            </w:r>
+            <w:r>
+              <w:rPr>
+                <w:i/>
+              </w:rPr>
+              <w:t xml:space="preserve"> </w:t>
+            </w:r>
+            <w:r>
+              <w:t>button on the right side of each attribute, an input box will appear enables the he/ or she to make change to the product data.</w:t>
+            </w:r>
+          </w:p>
+          <w:p>
+            <w:pPr>
+              <w:pStyle w:val="PhDNormal2"/>
+              <w:numPr>
+                <w:ilvl w:val="0"/>
+                <w:numId w:val="7"/>
+              </w:numPr>
+              <w:tabs>
+                <w:tab w:val="clear" w:pos="1418"/>
+              </w:tabs>
+              <w:spacing w:after="0"/>
+              <w:ind w:left="453" w:hanging="426"/>
+              <w:jc w:val="left"/>
+            </w:pPr>
+            <w:r>
+              <w:t>Furthermore, the sub-panel (Below the name of the product) also allows the Admin to navigate and enter features related to Detail Brand Page:</w:t>
+            </w:r>
+          </w:p>
+          <w:p>
+            <w:pPr>
+              <w:pStyle w:val="PhDNormal2"/>
+              <w:numPr>
+                <w:ilvl w:val="0"/>
+                <w:numId w:val="8"/>
+              </w:numPr>
+              <w:tabs>
+                <w:tab w:val="clear" w:pos="1418"/>
+              </w:tabs>
+              <w:spacing w:after="0"/>
+              <w:ind w:left="601" w:hanging="283"/>
+              <w:jc w:val="left"/>
+              <w:rPr>
+                <w:b/>
+              </w:rPr>
+            </w:pPr>
+            <w:r>
+              <w:rPr>
+                <w:b/>
+              </w:rPr>
+              <w:t>Accreditation</w:t>
+            </w:r>
+            <w:bookmarkStart w:id="23" w:name="_GoBack"/>
+            <w:bookmarkEnd w:id="23"/>
+          </w:p>
+        </w:tc>
+      </w:tr>
+    </w:tbl>
+    <w:p>
+      <w:pPr>
+        <w:pStyle w:val="PhDNormal2"/>
+        <w:tabs>
+          <w:tab w:val="clear" w:pos="1418"/>
+        </w:tabs>
+        <w:spacing w:after="0"/>
+        <w:ind w:left="-1134"/>
+        <w:jc w:val="center"/>
+        <w:rPr>
+          <w:i/>
+        </w:rPr>
+      </w:pPr>
+    </w:p>
+    <w:p>
+      <w:pPr>
+        <w:pStyle w:val="PhDNormal2"/>
+        <w:tabs>
+          <w:tab w:val="clear" w:pos="1418"/>
+        </w:tabs>
+        <w:spacing w:after="0"/>
+        <w:ind w:left="-1134"/>
+        <w:jc w:val="center"/>
+        <w:rPr>
+          <w:i/>
+        </w:rPr>
+      </w:pPr>
+      <w:r>
+        <w:rPr>
+          <w:noProof/>
+        </w:rPr>
+        <w:lastRenderedPageBreak/>
+        <w:drawing>
+          <wp:inline distT="0" distB="0" distL="0" distR="0" wp14:anchorId="3642844B" wp14:editId="3B737F61">
+            <wp:extent cx="7308000" cy="4300268"/>
+            <wp:effectExtent l="0" t="0" r="7620" b="5080"/>
+            <wp:docPr id="14" name="Picture 14"/>
+            <wp:cNvGraphicFramePr>
+              <a:graphicFrameLocks xmlns:a="http://schemas.openxmlformats.org/drawingml/2006/main" noChangeAspect="1"/>
+            </wp:cNvGraphicFramePr>
+            <a:graphic xmlns:a="http://schemas.openxmlformats.org/drawingml/2006/main">
+              <a:graphicData uri="http://schemas.openxmlformats.org/drawingml/2006/picture">
+                <pic:pic xmlns:pic="http://schemas.openxmlformats.org/drawingml/2006/picture">
+                  <pic:nvPicPr>
+                    <pic:cNvPr id="1" name=""/>
+                    <pic:cNvPicPr/>
+                  </pic:nvPicPr>
+                  <pic:blipFill rotWithShape="1">
+                    <a:blip r:embed="rId19"/>
+                    <a:srcRect r="4409"/>
+                    <a:stretch/>
+                  </pic:blipFill>
+                  <pic:spPr bwMode="auto">
+                    <a:xfrm>
+                      <a:off x="0" y="0"/>
+                      <a:ext cx="7308000" cy="4300268"/>
+                    </a:xfrm>
+                    <a:prstGeom prst="rect">
+                      <a:avLst/>
+                    </a:prstGeom>
+                    <a:ln>
+                      <a:noFill/>
+                    </a:ln>
+                    <a:extLst>
+                      <a:ext uri="{53640926-AAD7-44D8-BBD7-CCE9431645EC}">
+                        <a14:shadowObscured xmlns:a14="http://schemas.microsoft.com/office/drawing/2010/main"/>
+                      </a:ext>
+                    </a:extLst>
+                  </pic:spPr>
+                </pic:pic>
+              </a:graphicData>
+            </a:graphic>
+          </wp:inline>
+        </w:drawing>
+      </w:r>
+    </w:p>
+    <w:p>
+      <w:pPr>
+        <w:pStyle w:val="PhDNormal2"/>
+        <w:tabs>
+          <w:tab w:val="clear" w:pos="1418"/>
+        </w:tabs>
+        <w:spacing w:after="0"/>
+        <w:ind w:left="-1134"/>
+        <w:jc w:val="center"/>
+        <w:rPr>
+          <w:i/>
+        </w:rPr>
+      </w:pPr>
+      <w:r>
+        <w:rPr>
+          <w:i/>
+        </w:rPr>
+        <w:t xml:space="preserve">Figure xxx. </w:t>
+      </w:r>
+      <w:r>
+        <w:rPr>
+          <w:i/>
+        </w:rPr>
+        <w:t>Detail Brand Page</w:t>
+      </w:r>
+    </w:p>
+    <w:p>
+      <w:pPr>
+        <w:pStyle w:val="PhDNormal2"/>
+        <w:tabs>
+          <w:tab w:val="clear" w:pos="1418"/>
+        </w:tabs>
+        <w:spacing w:after="0"/>
+        <w:ind w:left="-1134"/>
+        <w:jc w:val="center"/>
+        <w:rPr>
+          <w:i/>
+        </w:rPr>
+      </w:pPr>
+    </w:p>
+    <w:p>
+      <w:pPr>
+        <w:pStyle w:val="PhDNormal2"/>
+        <w:tabs>
+          <w:tab w:val="clear" w:pos="1418"/>
+        </w:tabs>
+        <w:spacing w:after="0"/>
+        <w:ind w:left="-1134"/>
+        <w:jc w:val="center"/>
+        <w:rPr>
+          <w:i/>
+        </w:rPr>
+      </w:pPr>
+    </w:p>
+    <w:p>
+      <w:pPr>
         <w:pStyle w:val="PhDNormal2"/>
         <w:tabs>
           <w:tab w:val="clear" w:pos="1418"/>
@@ -12927,7 +14311,7 @@
           <w:szCs w:val="24"/>
         </w:rPr>
       </w:pPr>
-      <w:bookmarkStart w:id="23" w:name="_Toc4748042"/>
+      <w:bookmarkStart w:id="24" w:name="_Toc4748042"/>
       <w:r>
         <w:rPr>
           <w:rFonts w:ascii="Times New Roman" w:hAnsi="Times New Roman" w:cs="Times New Roman"/>
@@ -12938,7 +14322,7 @@
         </w:rPr>
         <w:t>Project Deliverables</w:t>
       </w:r>
-      <w:bookmarkEnd w:id="23"/>
+      <w:bookmarkEnd w:id="24"/>
     </w:p>
     <w:p>
       <w:pPr>
@@ -13073,7 +14457,7 @@
           <w:szCs w:val="24"/>
         </w:rPr>
       </w:pPr>
-      <w:bookmarkStart w:id="24" w:name="_Toc4748043"/>
+      <w:bookmarkStart w:id="25" w:name="_Toc4748043"/>
       <w:r>
         <w:rPr>
           <w:rFonts w:ascii="Times New Roman" w:hAnsi="Times New Roman" w:cs="Times New Roman"/>
@@ -13084,7 +14468,7 @@
         </w:rPr>
         <w:t>Implications</w:t>
       </w:r>
-      <w:bookmarkEnd w:id="24"/>
+      <w:bookmarkEnd w:id="25"/>
     </w:p>
     <w:p>
       <w:pPr>
@@ -13131,7 +14515,11 @@
         <w:t>livestock products</w:t>
       </w:r>
       <w:r>
-        <w:t xml:space="preserve"> that are animal-friendly.</w:t>
+        <w:t xml:space="preserve"> that are </w:t>
+      </w:r>
+      <w:r>
+        <w:lastRenderedPageBreak/>
+        <w:t>animal-friendly.</w:t>
       </w:r>
       <w:r>
         <w:t xml:space="preserve"> On the other hand, t</w:t>
@@ -13164,7 +14552,6 @@
         <w:jc w:val="left"/>
       </w:pPr>
       <w:r>
-        <w:lastRenderedPageBreak/>
         <w:t>As a result</w:t>
       </w:r>
       <w:r>
@@ -13305,8 +14692,6 @@
       <w:r>
         <w:t xml:space="preserve">the app also allows its users to access those features while being offline/ without the need of internet connection. </w:t>
       </w:r>
-      <w:bookmarkStart w:id="25" w:name="_GoBack"/>
-      <w:bookmarkEnd w:id="25"/>
     </w:p>
     <w:p>
       <w:pPr>
@@ -13452,6 +14837,7 @@
         <w:jc w:val="left"/>
       </w:pPr>
       <w:r>
+        <w:lastRenderedPageBreak/>
         <w:t xml:space="preserve">Furthermore, the deliverables of this project also contribute in improving transparency regarding the living conditions of animals and help provide more information about their living </w:t>
       </w:r>
       <w:r>
@@ -13522,7 +14908,6 @@
         </w:numPr>
       </w:pPr>
       <w:r>
-        <w:lastRenderedPageBreak/>
         <w:t>LIMITATIONS AND FUTURE WORKS</w:t>
       </w:r>
     </w:p>
@@ -13585,7 +14970,7 @@
         </w:rPr>
         <w:t xml:space="preserve"> Retrieved from </w:t>
       </w:r>
-      <w:hyperlink r:id="rId16" w:history="1">
+      <w:hyperlink r:id="rId20" w:history="1">
         <w:r>
           <w:rPr>
             <w:rStyle w:val="Hyperlink"/>
@@ -13686,7 +15071,7 @@
         </w:rPr>
         <w:t xml:space="preserve">. Retrieved from </w:t>
       </w:r>
-      <w:hyperlink r:id="rId17" w:history="1">
+      <w:hyperlink r:id="rId21" w:history="1">
         <w:r>
           <w:rPr>
             <w:rStyle w:val="Hyperlink"/>
@@ -13896,6 +15281,7 @@
             <w:rPr>
               <w:szCs w:val="24"/>
             </w:rPr>
+            <w:lastRenderedPageBreak/>
             <w:t>Bomarius, F., &amp; Komi-Sirviö, S. (2005). </w:t>
           </w:r>
           <w:r>
@@ -13946,7 +15332,6 @@
             <w:rPr>
               <w:szCs w:val="24"/>
             </w:rPr>
-            <w:lastRenderedPageBreak/>
             <w:t>Bray, J., Johns, N., &amp; Kilburn, D. (2011). An exploratory study into the factors impeding ethical consumption. Journal of business ethics, 98(5), 597–608.</w:t>
           </w:r>
         </w:p>
@@ -14130,6 +15515,7 @@
             <w:rPr>
               <w:szCs w:val="24"/>
             </w:rPr>
+            <w:lastRenderedPageBreak/>
             <w:t>Papaoikonomou, E., Valor, C., &amp; Ginieis, M. (2018). Looking for info? Understanding ethical consumer information management using a diary approach. Management Decision, 56(3), 645-662.</w:t>
           </w:r>
         </w:p>
@@ -14173,7 +15559,6 @@
             <w:rPr>
               <w:szCs w:val="24"/>
             </w:rPr>
-            <w:lastRenderedPageBreak/>
             <w:t>Myers, G. J., Sandler, C., &amp; Badgett, T. (2012). The art of software testing. Hoboken, NJ: John Wiley &amp; Sons.</w:t>
           </w:r>
           <w:r>
@@ -14203,7 +15588,7 @@
         </w:rPr>
         <w:t xml:space="preserve"> Model View Controller Pattern. (2015). In Professional Java® EE Design Patterns (pp. 183–193). Hoboken, NJ, USA: John Wiley &amp; Sons, Inc. </w:t>
       </w:r>
-      <w:hyperlink r:id="rId18" w:history="1">
+      <w:hyperlink r:id="rId22" w:history="1">
         <w:r>
           <w:rPr>
             <w:rStyle w:val="Hyperlink"/>
@@ -18837,7 +20222,7 @@
 </file>
 
 <file path=customXml/itemProps1.xml><?xml version="1.0" encoding="utf-8"?>
-<ds:datastoreItem xmlns:ds="http://schemas.openxmlformats.org/officeDocument/2006/customXml" ds:itemID="{47EF5B4F-8C56-4CA9-9A43-77DB5E8F52BE}">
+<ds:datastoreItem xmlns:ds="http://schemas.openxmlformats.org/officeDocument/2006/customXml" ds:itemID="{33CD324C-0B8E-4105-9B04-D0E5D6770B0A}">
   <ds:schemaRefs>
     <ds:schemaRef ds:uri="http://schemas.openxmlformats.org/officeDocument/2006/bibliography"/>
   </ds:schemaRefs>

</xml_diff>